<commit_message>
Fixing parameters and documenting
</commit_message>
<xml_diff>
--- a/docs/onlab1-beszamolo.docx
+++ b/docs/onlab1-beszamolo.docx
@@ -261,23 +261,13 @@
         </w:rPr>
         <w:t>A második lépés ennek a kereskedésnek magának és az algoritmizálására szolgáló eszközök megismerése (</w:t>
       </w:r>
-      <w:proofErr w:type="spellStart"/>
-      <w:r>
-        <w:rPr>
-          <w:i/>
-          <w:iCs/>
-          <w:lang w:val="hu-HU"/>
-        </w:rPr>
-        <w:t>MetaTrader</w:t>
-      </w:r>
-      <w:proofErr w:type="spellEnd"/>
-      <w:r>
-        <w:rPr>
-          <w:i/>
-          <w:iCs/>
-          <w:lang w:val="hu-HU"/>
-        </w:rPr>
-        <w:t>, MQL</w:t>
+      <w:r>
+        <w:rPr>
+          <w:i/>
+          <w:iCs/>
+          <w:lang w:val="hu-HU"/>
+        </w:rPr>
+        <w:t>MetaTrader, MQL</w:t>
       </w:r>
       <w:r>
         <w:rPr>
@@ -455,19 +445,11 @@
           <w:lang w:val="hu-HU"/>
         </w:rPr>
       </w:pPr>
-      <w:proofErr w:type="spellStart"/>
-      <w:r>
-        <w:rPr>
-          <w:lang w:val="hu-HU"/>
-        </w:rPr>
-        <w:t>Forex</w:t>
-      </w:r>
-      <w:proofErr w:type="spellEnd"/>
-      <w:r>
-        <w:rPr>
-          <w:lang w:val="hu-HU"/>
-        </w:rPr>
-        <w:t xml:space="preserve"> piac felépítése és működése</w:t>
+      <w:r>
+        <w:rPr>
+          <w:lang w:val="hu-HU"/>
+        </w:rPr>
+        <w:t>Forex piac felépítése és működése</w:t>
       </w:r>
       <w:r>
         <w:rPr>
@@ -513,19 +495,11 @@
           <w:lang w:val="hu-HU"/>
         </w:rPr>
       </w:pPr>
-      <w:proofErr w:type="spellStart"/>
-      <w:r>
-        <w:rPr>
-          <w:lang w:val="hu-HU"/>
-        </w:rPr>
-        <w:t>Chart</w:t>
-      </w:r>
-      <w:proofErr w:type="spellEnd"/>
-      <w:r>
-        <w:rPr>
-          <w:lang w:val="hu-HU"/>
-        </w:rPr>
-        <w:t xml:space="preserve"> fajták és ide kapcsolódó fogalmak</w:t>
+      <w:r>
+        <w:rPr>
+          <w:lang w:val="hu-HU"/>
+        </w:rPr>
+        <w:t>Chart fajták és ide kapcsolódó fogalmak</w:t>
       </w:r>
       <w:r>
         <w:rPr>
@@ -588,21 +562,7 @@
         <w:rPr>
           <w:lang w:val="hu-HU"/>
         </w:rPr>
-        <w:t xml:space="preserve">Bár általam létrehozott eredményt ez a rész nem adott, kifejezetten érdekesnek találtam a témát. Az írásos anyagok jól feldolgozhatóak voltak, és kellően sok van, nem kell félni, hogy kifogyunk belőlük. Fontosnak tartom utólag visszatekintve is a téma megismerését, mert a kódolás részben is erősen támaszkodnak a szakmabeli fogalmakra, ha ezekkel nem vagyunk tisztában, legalább jelentésileg, akkor jelentősen megnehezedik az egyes kódolási </w:t>
-      </w:r>
-      <w:proofErr w:type="spellStart"/>
-      <w:r>
-        <w:rPr>
-          <w:lang w:val="hu-HU"/>
-        </w:rPr>
-        <w:t>tutorial</w:t>
-      </w:r>
-      <w:proofErr w:type="spellEnd"/>
-      <w:r>
-        <w:rPr>
-          <w:lang w:val="hu-HU"/>
-        </w:rPr>
-        <w:t>-ok, blogpost-ok feldolgozása.</w:t>
+        <w:t>Bár általam létrehozott eredményt ez a rész nem adott, kifejezetten érdekesnek találtam a témát. Az írásos anyagok jól feldolgozhatóak voltak, és kellően sok van, nem kell félni, hogy kifogyunk belőlük. Fontosnak tartom utólag visszatekintve is a téma megismerését, mert a kódolás részben is erősen támaszkodnak a szakmabeli fogalmakra, ha ezekkel nem vagyunk tisztában, legalább jelentésileg, akkor jelentősen megnehezedik az egyes kódolási tutorial-ok, blogpost-ok feldolgozása.</w:t>
       </w:r>
     </w:p>
     <w:p>
@@ -626,149 +586,95 @@
           <w:lang w:val="hu-HU"/>
         </w:rPr>
       </w:pPr>
-      <w:proofErr w:type="spellStart"/>
       <w:r>
         <w:rPr>
           <w:b/>
           <w:bCs/>
           <w:lang w:val="hu-HU"/>
         </w:rPr>
-        <w:t>MetaTrader</w:t>
-      </w:r>
-      <w:proofErr w:type="spellEnd"/>
+        <w:t>MetaTrader és az MQL nyelv</w:t>
+      </w:r>
+    </w:p>
+    <w:p>
+      <w:pPr>
+        <w:rPr>
+          <w:lang w:val="hu-HU"/>
+        </w:rPr>
+      </w:pPr>
+    </w:p>
+    <w:p>
+      <w:pPr>
+        <w:jc w:val="both"/>
+        <w:rPr>
+          <w:lang w:val="hu-HU"/>
+        </w:rPr>
+      </w:pPr>
+      <w:r>
+        <w:rPr>
+          <w:lang w:val="hu-HU"/>
+        </w:rPr>
+        <w:t xml:space="preserve">A </w:t>
+      </w:r>
       <w:r>
         <w:rPr>
           <w:b/>
           <w:bCs/>
           <w:lang w:val="hu-HU"/>
         </w:rPr>
-        <w:t xml:space="preserve"> és az MQL nyelv</w:t>
-      </w:r>
-    </w:p>
-    <w:p>
-      <w:pPr>
-        <w:rPr>
-          <w:lang w:val="hu-HU"/>
-        </w:rPr>
-      </w:pPr>
-    </w:p>
-    <w:p>
-      <w:pPr>
-        <w:jc w:val="both"/>
-        <w:rPr>
-          <w:lang w:val="hu-HU"/>
-        </w:rPr>
-      </w:pPr>
-      <w:r>
-        <w:rPr>
-          <w:lang w:val="hu-HU"/>
-        </w:rPr>
-        <w:t xml:space="preserve">A </w:t>
-      </w:r>
-      <w:proofErr w:type="spellStart"/>
+        <w:t xml:space="preserve">MetaTrader </w:t>
+      </w:r>
+      <w:r>
+        <w:rPr>
+          <w:lang w:val="hu-HU"/>
+        </w:rPr>
+        <w:t>egy rendkívül elterjedt eszköz melynek segítségével kereskedhetünk a FOREX piacon. Az előző fejezetben említett videókurzusban ennek egy-két funkciója is bemutatásra került. Lényeg, hogy ennek a programnak a segítségével történik minden művelet a kereskedés során.</w:t>
+      </w:r>
+      <w:r>
+        <w:rPr>
+          <w:lang w:val="hu-HU"/>
+        </w:rPr>
+        <w:t xml:space="preserve"> Ebből kifolyólag rendkívül sok funkcióval rendelkezik a program, én ezeknek csak egy kis részével foglalkoztam, ami főként a kereskedő botok (MetaTrader terminológiával </w:t>
+      </w:r>
+      <w:r>
+        <w:rPr>
+          <w:i/>
+          <w:iCs/>
+          <w:lang w:val="hu-HU"/>
+        </w:rPr>
+        <w:t>Expert Advisor</w:t>
+      </w:r>
+      <w:r>
+        <w:rPr>
+          <w:lang w:val="hu-HU"/>
+        </w:rPr>
+        <w:t xml:space="preserve">-ok) </w:t>
+      </w:r>
+      <w:r>
+        <w:rPr>
+          <w:lang w:val="hu-HU"/>
+        </w:rPr>
+        <w:t>futtatásához és teszteléséhez szükséges.</w:t>
+      </w:r>
+    </w:p>
+    <w:p>
+      <w:pPr>
+        <w:jc w:val="both"/>
+        <w:rPr>
+          <w:lang w:val="hu-HU"/>
+        </w:rPr>
+      </w:pPr>
+      <w:r>
+        <w:rPr>
+          <w:lang w:val="hu-HU"/>
+        </w:rPr>
+        <w:t xml:space="preserve">Az </w:t>
+      </w:r>
       <w:r>
         <w:rPr>
           <w:b/>
           <w:bCs/>
           <w:lang w:val="hu-HU"/>
         </w:rPr>
-        <w:t>MetaTrader</w:t>
-      </w:r>
-      <w:proofErr w:type="spellEnd"/>
-      <w:r>
-        <w:rPr>
-          <w:b/>
-          <w:bCs/>
-          <w:lang w:val="hu-HU"/>
-        </w:rPr>
-        <w:t xml:space="preserve"> </w:t>
-      </w:r>
-      <w:r>
-        <w:rPr>
-          <w:lang w:val="hu-HU"/>
-        </w:rPr>
-        <w:t>egy rendkívül elterjedt eszköz melynek segítségével kereskedhetünk a FOREX piacon. Az előző fejezetben említett videókurzusban ennek egy-két funkciója is bemutatásra került. Lényeg, hogy ennek a programnak a segítségével történik minden művelet a kereskedés során.</w:t>
-      </w:r>
-      <w:r>
-        <w:rPr>
-          <w:lang w:val="hu-HU"/>
-        </w:rPr>
-        <w:t xml:space="preserve"> Ebből kifolyólag rendkívül sok funkcióval rendelkezik a program, én ezeknek csak egy kis részével foglalkoztam, ami főként a kereskedő botok (</w:t>
-      </w:r>
-      <w:proofErr w:type="spellStart"/>
-      <w:r>
-        <w:rPr>
-          <w:lang w:val="hu-HU"/>
-        </w:rPr>
-        <w:t>MetaTrader</w:t>
-      </w:r>
-      <w:proofErr w:type="spellEnd"/>
-      <w:r>
-        <w:rPr>
-          <w:lang w:val="hu-HU"/>
-        </w:rPr>
-        <w:t xml:space="preserve"> terminológiával </w:t>
-      </w:r>
-      <w:proofErr w:type="spellStart"/>
-      <w:r>
-        <w:rPr>
-          <w:i/>
-          <w:iCs/>
-          <w:lang w:val="hu-HU"/>
-        </w:rPr>
-        <w:t>Expert</w:t>
-      </w:r>
-      <w:proofErr w:type="spellEnd"/>
-      <w:r>
-        <w:rPr>
-          <w:i/>
-          <w:iCs/>
-          <w:lang w:val="hu-HU"/>
-        </w:rPr>
-        <w:t xml:space="preserve"> </w:t>
-      </w:r>
-      <w:proofErr w:type="spellStart"/>
-      <w:r>
-        <w:rPr>
-          <w:i/>
-          <w:iCs/>
-          <w:lang w:val="hu-HU"/>
-        </w:rPr>
-        <w:t>Advisor</w:t>
-      </w:r>
-      <w:proofErr w:type="spellEnd"/>
-      <w:r>
-        <w:rPr>
-          <w:lang w:val="hu-HU"/>
-        </w:rPr>
-        <w:t xml:space="preserve">-ok) </w:t>
-      </w:r>
-      <w:r>
-        <w:rPr>
-          <w:lang w:val="hu-HU"/>
-        </w:rPr>
-        <w:t>futtatásához és teszteléséhez szükséges.</w:t>
-      </w:r>
-    </w:p>
-    <w:p>
-      <w:pPr>
-        <w:jc w:val="both"/>
-        <w:rPr>
-          <w:lang w:val="hu-HU"/>
-        </w:rPr>
-      </w:pPr>
-      <w:r>
-        <w:rPr>
-          <w:lang w:val="hu-HU"/>
-        </w:rPr>
-        <w:t xml:space="preserve">Az </w:t>
-      </w:r>
-      <w:r>
-        <w:rPr>
-          <w:b/>
-          <w:bCs/>
-          <w:lang w:val="hu-HU"/>
-        </w:rPr>
         <w:t>MQL</w:t>
       </w:r>
       <w:r>
@@ -777,34 +683,14 @@
         </w:rPr>
         <w:t xml:space="preserve"> (</w:t>
       </w:r>
-      <w:proofErr w:type="spellStart"/>
-      <w:r>
-        <w:rPr>
-          <w:i/>
-          <w:iCs/>
-          <w:lang w:val="hu-HU"/>
-        </w:rPr>
-        <w:t>MetaQuotes</w:t>
-      </w:r>
-      <w:proofErr w:type="spellEnd"/>
-      <w:r>
-        <w:rPr>
-          <w:i/>
-          <w:iCs/>
-          <w:lang w:val="hu-HU"/>
-        </w:rPr>
-        <w:t xml:space="preserve"> </w:t>
-      </w:r>
-      <w:proofErr w:type="spellStart"/>
-      <w:r>
-        <w:rPr>
-          <w:i/>
-          <w:iCs/>
-          <w:lang w:val="hu-HU"/>
-        </w:rPr>
-        <w:t>Language</w:t>
-      </w:r>
-      <w:proofErr w:type="spellEnd"/>
+      <w:r>
+        <w:rPr>
+          <w:i/>
+          <w:iCs/>
+          <w:lang w:val="hu-HU"/>
+        </w:rPr>
+        <w:t>MetaQuotes Language</w:t>
+      </w:r>
       <w:r>
         <w:rPr>
           <w:lang w:val="hu-HU"/>
@@ -823,34 +709,14 @@
         </w:rPr>
         <w:t xml:space="preserve"> a már említett </w:t>
       </w:r>
-      <w:proofErr w:type="spellStart"/>
-      <w:r>
-        <w:rPr>
-          <w:i/>
-          <w:iCs/>
-          <w:lang w:val="hu-HU"/>
-        </w:rPr>
-        <w:t>Expert</w:t>
-      </w:r>
-      <w:proofErr w:type="spellEnd"/>
-      <w:r>
-        <w:rPr>
-          <w:i/>
-          <w:iCs/>
-          <w:lang w:val="hu-HU"/>
-        </w:rPr>
-        <w:t xml:space="preserve"> </w:t>
-      </w:r>
-      <w:proofErr w:type="spellStart"/>
-      <w:r>
-        <w:rPr>
-          <w:i/>
-          <w:iCs/>
-          <w:lang w:val="hu-HU"/>
-        </w:rPr>
-        <w:t>Advisor</w:t>
-      </w:r>
-      <w:proofErr w:type="spellEnd"/>
+      <w:r>
+        <w:rPr>
+          <w:i/>
+          <w:iCs/>
+          <w:lang w:val="hu-HU"/>
+        </w:rPr>
+        <w:t>Expert Advisor</w:t>
+      </w:r>
       <w:r>
         <w:rPr>
           <w:lang w:val="hu-HU"/>
@@ -903,21 +769,7 @@
         <w:rPr>
           <w:lang w:val="hu-HU"/>
         </w:rPr>
-        <w:t>-</w:t>
-      </w:r>
-      <w:proofErr w:type="spellStart"/>
-      <w:r>
-        <w:rPr>
-          <w:lang w:val="hu-HU"/>
-        </w:rPr>
-        <w:t>hez</w:t>
-      </w:r>
-      <w:proofErr w:type="spellEnd"/>
-      <w:r>
-        <w:rPr>
-          <w:lang w:val="hu-HU"/>
-        </w:rPr>
-        <w:t xml:space="preserve"> igen hasonlító nyelvként írnám, le. Egy új változat az </w:t>
+        <w:t xml:space="preserve">-hez igen hasonlító nyelvként írnám, le. Egy új változat az </w:t>
       </w:r>
       <w:r>
         <w:rPr>
@@ -1146,21 +998,7 @@
         <w:rPr>
           <w:lang w:val="hu-HU"/>
         </w:rPr>
-        <w:t xml:space="preserve"> alapú kurzus által bemutatott bot-</w:t>
-      </w:r>
-      <w:proofErr w:type="spellStart"/>
-      <w:r>
-        <w:rPr>
-          <w:lang w:val="hu-HU"/>
-        </w:rPr>
-        <w:t>ból</w:t>
-      </w:r>
-      <w:proofErr w:type="spellEnd"/>
-      <w:r>
-        <w:rPr>
-          <w:lang w:val="hu-HU"/>
-        </w:rPr>
-        <w:t xml:space="preserve"> indultam ki. Ez egy nagyon egyszerű stratégiát tartalmaz, ami röviden a következő:</w:t>
+        <w:t xml:space="preserve"> alapú kurzus által bemutatott bot-ból indultam ki. Ez egy nagyon egyszerű stratégiát tartalmaz, ami röviden a következő:</w:t>
       </w:r>
     </w:p>
     <w:p>
@@ -1256,21 +1094,7 @@
         <w:rPr>
           <w:lang w:val="hu-HU"/>
         </w:rPr>
-        <w:t xml:space="preserve">Lényegében ennyi is a logika alapja. Természetesen </w:t>
-      </w:r>
-      <w:proofErr w:type="spellStart"/>
-      <w:r>
-        <w:rPr>
-          <w:lang w:val="hu-HU"/>
-        </w:rPr>
-        <w:t>emögött</w:t>
-      </w:r>
-      <w:proofErr w:type="spellEnd"/>
-      <w:r>
-        <w:rPr>
-          <w:lang w:val="hu-HU"/>
-        </w:rPr>
-        <w:t xml:space="preserve"> a logika mögött kevés a technikai elemzés elmélete, és nem is egy jövedelmező jól megalapozott logika. Felmerülhet a kérdés, hogy akkor miért ezt vettem alapul. A válasz az, hogy meglehetősen jól tesztelhetőnek találtam</w:t>
+        <w:t>Lényegében ennyi is a logika alapja. Természetesen emögött a logika mögött kevés a technikai elemzés elmélete, és nem is egy jövedelmező jól megalapozott logika. Felmerülhet a kérdés, hogy akkor miért ezt vettem alapul. A válasz az, hogy meglehetősen jól tesztelhetőnek találtam</w:t>
       </w:r>
       <w:r>
         <w:rPr>
@@ -1292,7 +1116,6 @@
         </w:rPr>
         <w:t xml:space="preserve">Ezt az alap kiinduló logikát a </w:t>
       </w:r>
-      <w:proofErr w:type="spellStart"/>
       <w:r>
         <w:rPr>
           <w:b/>
@@ -1301,7 +1124,6 @@
         </w:rPr>
         <w:t>daily-system.mql</w:t>
       </w:r>
-      <w:proofErr w:type="spellEnd"/>
       <w:r>
         <w:rPr>
           <w:b/>
@@ -1327,7 +1149,6 @@
           <w:lang w:val="hu-HU"/>
         </w:rPr>
       </w:pPr>
-      <w:proofErr w:type="spellStart"/>
       <w:r>
         <w:rPr>
           <w:b/>
@@ -1338,7 +1159,6 @@
         </w:rPr>
         <w:t>daily-system.mql</w:t>
       </w:r>
-      <w:proofErr w:type="spellEnd"/>
     </w:p>
     <w:p>
       <w:pPr>
@@ -1380,23 +1200,13 @@
         </w:rPr>
         <w:t xml:space="preserve">-re. Alapvető funkciókkal rendelkezik, melyek egy része kívülről is paraméterezhető, ezáltal optimalizálható. Minden kötéshez tartozik </w:t>
       </w:r>
-      <w:proofErr w:type="spellStart"/>
-      <w:r>
-        <w:rPr>
-          <w:i/>
-          <w:iCs/>
-          <w:lang w:val="hu-HU"/>
-        </w:rPr>
-        <w:t>take</w:t>
-      </w:r>
-      <w:proofErr w:type="spellEnd"/>
-      <w:r>
-        <w:rPr>
-          <w:i/>
-          <w:iCs/>
-          <w:lang w:val="hu-HU"/>
-        </w:rPr>
-        <w:t xml:space="preserve"> profit </w:t>
+      <w:r>
+        <w:rPr>
+          <w:i/>
+          <w:iCs/>
+          <w:lang w:val="hu-HU"/>
+        </w:rPr>
+        <w:t xml:space="preserve">take profit </w:t>
       </w:r>
       <w:r>
         <w:rPr>
@@ -1410,18 +1220,8 @@
           <w:iCs/>
           <w:lang w:val="hu-HU"/>
         </w:rPr>
-        <w:t xml:space="preserve">stop </w:t>
-      </w:r>
-      <w:proofErr w:type="spellStart"/>
-      <w:r>
-        <w:rPr>
-          <w:i/>
-          <w:iCs/>
-          <w:lang w:val="hu-HU"/>
-        </w:rPr>
-        <w:t>loss</w:t>
-      </w:r>
-      <w:proofErr w:type="spellEnd"/>
+        <w:t>stop loss</w:t>
+      </w:r>
       <w:r>
         <w:rPr>
           <w:lang w:val="hu-HU"/>
@@ -1442,33 +1242,13 @@
         </w:rPr>
         <w:t xml:space="preserve">Maga a logika természetesen az </w:t>
       </w:r>
-      <w:proofErr w:type="spellStart"/>
-      <w:proofErr w:type="gramStart"/>
-      <w:r>
-        <w:rPr>
-          <w:i/>
-          <w:iCs/>
-          <w:lang w:val="hu-HU"/>
-        </w:rPr>
-        <w:t>OnTick</w:t>
-      </w:r>
-      <w:proofErr w:type="spellEnd"/>
-      <w:r>
-        <w:rPr>
-          <w:i/>
-          <w:iCs/>
-          <w:lang w:val="hu-HU"/>
-        </w:rPr>
-        <w:t>(</w:t>
-      </w:r>
-      <w:proofErr w:type="gramEnd"/>
-      <w:r>
-        <w:rPr>
-          <w:i/>
-          <w:iCs/>
-          <w:lang w:val="hu-HU"/>
-        </w:rPr>
-        <w:t xml:space="preserve">) </w:t>
+      <w:r>
+        <w:rPr>
+          <w:i/>
+          <w:iCs/>
+          <w:lang w:val="hu-HU"/>
+        </w:rPr>
+        <w:t xml:space="preserve">OnTick() </w:t>
       </w:r>
       <w:r>
         <w:rPr>
@@ -1516,37 +1296,13 @@
           <w:iCs/>
           <w:lang w:val="hu-HU"/>
         </w:rPr>
-        <w:t xml:space="preserve">stop </w:t>
-      </w:r>
-      <w:proofErr w:type="spellStart"/>
-      <w:r>
-        <w:rPr>
-          <w:i/>
-          <w:iCs/>
-          <w:lang w:val="hu-HU"/>
-        </w:rPr>
-        <w:t>loss</w:t>
-      </w:r>
-      <w:proofErr w:type="spellEnd"/>
-      <w:r>
-        <w:rPr>
-          <w:lang w:val="hu-HU"/>
-        </w:rPr>
-        <w:t xml:space="preserve"> funkcióval, hiszen ezt teljesen </w:t>
-      </w:r>
-      <w:proofErr w:type="spellStart"/>
-      <w:r>
-        <w:rPr>
-          <w:lang w:val="hu-HU"/>
-        </w:rPr>
-        <w:t>támogadja</w:t>
-      </w:r>
-      <w:proofErr w:type="spellEnd"/>
-      <w:r>
-        <w:rPr>
-          <w:lang w:val="hu-HU"/>
-        </w:rPr>
-        <w:t xml:space="preserve"> az </w:t>
+        <w:t>stop loss</w:t>
+      </w:r>
+      <w:r>
+        <w:rPr>
+          <w:lang w:val="hu-HU"/>
+        </w:rPr>
+        <w:t xml:space="preserve"> funkcióval, hiszen ezt teljesen támogadja az </w:t>
       </w:r>
       <w:r>
         <w:rPr>
@@ -1562,34 +1318,14 @@
         </w:rPr>
         <w:t xml:space="preserve"> Ennek azonban egy széleskörűen elterjedt okosabb változata a </w:t>
       </w:r>
-      <w:proofErr w:type="spellStart"/>
-      <w:r>
-        <w:rPr>
-          <w:i/>
-          <w:iCs/>
-          <w:lang w:val="hu-HU"/>
-        </w:rPr>
-        <w:t>trailing</w:t>
-      </w:r>
-      <w:proofErr w:type="spellEnd"/>
-      <w:r>
-        <w:rPr>
-          <w:i/>
-          <w:iCs/>
-          <w:lang w:val="hu-HU"/>
-        </w:rPr>
-        <w:t xml:space="preserve"> stop </w:t>
-      </w:r>
-      <w:proofErr w:type="spellStart"/>
-      <w:r>
-        <w:rPr>
-          <w:i/>
-          <w:iCs/>
-          <w:lang w:val="hu-HU"/>
-        </w:rPr>
-        <w:t>loss</w:t>
-      </w:r>
-      <w:proofErr w:type="spellEnd"/>
+      <w:r>
+        <w:rPr>
+          <w:i/>
+          <w:iCs/>
+          <w:lang w:val="hu-HU"/>
+        </w:rPr>
+        <w:t>trailing stop loss</w:t>
+      </w:r>
       <w:r>
         <w:rPr>
           <w:lang w:val="hu-HU"/>
@@ -1600,41 +1336,13 @@
         <w:rPr>
           <w:lang w:val="hu-HU"/>
         </w:rPr>
-        <w:t xml:space="preserve"> a veszteség ellen nem egy fix védelmi szintet ad, hanem egy </w:t>
-      </w:r>
-      <w:proofErr w:type="spellStart"/>
-      <w:r>
-        <w:rPr>
-          <w:lang w:val="hu-HU"/>
-        </w:rPr>
-        <w:t>adaptívat</w:t>
-      </w:r>
-      <w:proofErr w:type="spellEnd"/>
-      <w:r>
-        <w:rPr>
-          <w:lang w:val="hu-HU"/>
-        </w:rPr>
-        <w:t>.</w:t>
-      </w:r>
-      <w:r>
-        <w:rPr>
-          <w:lang w:val="hu-HU"/>
-        </w:rPr>
-        <w:t xml:space="preserve"> A következő célom egy ilyen funkció implementálása volt, oly módon, hogy az utána könnyen és sokféleképpen </w:t>
-      </w:r>
-      <w:proofErr w:type="spellStart"/>
-      <w:r>
-        <w:rPr>
-          <w:lang w:val="hu-HU"/>
-        </w:rPr>
-        <w:t>újrafelhasználható</w:t>
-      </w:r>
-      <w:proofErr w:type="spellEnd"/>
-      <w:r>
-        <w:rPr>
-          <w:lang w:val="hu-HU"/>
-        </w:rPr>
-        <w:t xml:space="preserve"> legyen a továbbiakban.</w:t>
+        <w:t xml:space="preserve"> a veszteség ellen nem egy fix védelmi szintet ad, hanem egy adaptívat.</w:t>
+      </w:r>
+      <w:r>
+        <w:rPr>
+          <w:lang w:val="hu-HU"/>
+        </w:rPr>
+        <w:t xml:space="preserve"> A következő célom egy ilyen funkció implementálása volt, oly módon, hogy az utána könnyen és sokféleképpen újrafelhasználható legyen a továbbiakban.</w:t>
       </w:r>
     </w:p>
     <w:p>
@@ -1656,7 +1364,6 @@
           <w:lang w:val="hu-HU"/>
         </w:rPr>
       </w:pPr>
-      <w:proofErr w:type="spellStart"/>
       <w:r>
         <w:rPr>
           <w:b/>
@@ -1668,34 +1375,19 @@
         <w:lastRenderedPageBreak/>
         <w:t>TrailingStop.mqh</w:t>
       </w:r>
-      <w:proofErr w:type="spellEnd"/>
-    </w:p>
-    <w:p>
-      <w:pPr>
-        <w:jc w:val="both"/>
-        <w:rPr>
-          <w:lang w:val="hu-HU"/>
-        </w:rPr>
-      </w:pPr>
-      <w:r>
-        <w:rPr>
-          <w:lang w:val="hu-HU"/>
-        </w:rPr>
-        <w:t xml:space="preserve">Ennek során megszületett egy </w:t>
-      </w:r>
-      <w:proofErr w:type="spellStart"/>
-      <w:r>
-        <w:rPr>
-          <w:lang w:val="hu-HU"/>
-        </w:rPr>
-        <w:t>include-olható</w:t>
-      </w:r>
-      <w:proofErr w:type="spellEnd"/>
-      <w:r>
-        <w:rPr>
-          <w:lang w:val="hu-HU"/>
-        </w:rPr>
-        <w:t xml:space="preserve"> fájl, amiben létrehoztam egy ilyen funkciót, olyan módon, hogy az könnyedén bővíthető legyen a későbbiekben is.</w:t>
+    </w:p>
+    <w:p>
+      <w:pPr>
+        <w:jc w:val="both"/>
+        <w:rPr>
+          <w:lang w:val="hu-HU"/>
+        </w:rPr>
+      </w:pPr>
+      <w:r>
+        <w:rPr>
+          <w:lang w:val="hu-HU"/>
+        </w:rPr>
+        <w:t>Ennek során megszületett egy include-olható fájl, amiben létrehoztam egy ilyen funkciót, olyan módon, hogy az könnyedén bővíthető legyen a későbbiekben is.</w:t>
       </w:r>
       <w:r>
         <w:rPr>
@@ -1742,7 +1434,6 @@
         </w:rPr>
         <w:t xml:space="preserve">Az alap egy absztrakt osztály, ami a rendszer vázát definiálja – </w:t>
       </w:r>
-      <w:proofErr w:type="spellStart"/>
       <w:r>
         <w:rPr>
           <w:b/>
@@ -1751,30 +1442,19 @@
         </w:rPr>
         <w:t>TrailingStop</w:t>
       </w:r>
-      <w:proofErr w:type="spellEnd"/>
       <w:r>
         <w:rPr>
           <w:lang w:val="hu-HU"/>
         </w:rPr>
         <w:t xml:space="preserve">. Ez összefogja a különböző </w:t>
       </w:r>
-      <w:proofErr w:type="spellStart"/>
-      <w:r>
-        <w:rPr>
-          <w:i/>
-          <w:iCs/>
-          <w:lang w:val="hu-HU"/>
-        </w:rPr>
-        <w:t>trailing</w:t>
-      </w:r>
-      <w:proofErr w:type="spellEnd"/>
-      <w:r>
-        <w:rPr>
-          <w:i/>
-          <w:iCs/>
-          <w:lang w:val="hu-HU"/>
-        </w:rPr>
-        <w:t xml:space="preserve"> stop </w:t>
+      <w:r>
+        <w:rPr>
+          <w:i/>
+          <w:iCs/>
+          <w:lang w:val="hu-HU"/>
+        </w:rPr>
+        <w:t xml:space="preserve">trailing stop </w:t>
       </w:r>
       <w:r>
         <w:rPr>
@@ -1794,21 +1474,7 @@
         <w:rPr>
           <w:lang w:val="hu-HU"/>
         </w:rPr>
-        <w:t xml:space="preserve">A kód konkrét részleteit itt nem írom le, hiszen az rendkívül </w:t>
-      </w:r>
-      <w:proofErr w:type="spellStart"/>
-      <w:r>
-        <w:rPr>
-          <w:lang w:val="hu-HU"/>
-        </w:rPr>
-        <w:t>feldúzzasztaná</w:t>
-      </w:r>
-      <w:proofErr w:type="spellEnd"/>
-      <w:r>
-        <w:rPr>
-          <w:lang w:val="hu-HU"/>
-        </w:rPr>
-        <w:t xml:space="preserve"> a dokumentációt</w:t>
+        <w:t>A kód konkrét részleteit itt nem írom le, hiszen az rendkívül feldúzzasztaná a dokumentációt</w:t>
       </w:r>
       <w:r>
         <w:rPr>
@@ -1888,7 +1554,6 @@
         </w:rPr>
         <w:t>A trend alapján megnézi, hogy van-e annak megfelelő pozíció (</w:t>
       </w:r>
-      <w:proofErr w:type="spellStart"/>
       <w:r>
         <w:rPr>
           <w:i/>
@@ -1897,7 +1562,6 @@
         </w:rPr>
         <w:t>bull</w:t>
       </w:r>
-      <w:proofErr w:type="spellEnd"/>
       <w:r>
         <w:rPr>
           <w:lang w:val="hu-HU"/>
@@ -1910,25 +1574,14 @@
           <w:iCs/>
           <w:lang w:val="hu-HU"/>
         </w:rPr>
-        <w:t xml:space="preserve">stop </w:t>
-      </w:r>
-      <w:proofErr w:type="spellStart"/>
-      <w:r>
-        <w:rPr>
-          <w:i/>
-          <w:iCs/>
-          <w:lang w:val="hu-HU"/>
-        </w:rPr>
-        <w:t>loss</w:t>
-      </w:r>
-      <w:proofErr w:type="spellEnd"/>
+        <w:t>stop loss</w:t>
+      </w:r>
       <w:r>
         <w:rPr>
           <w:lang w:val="hu-HU"/>
         </w:rPr>
         <w:t xml:space="preserve">-át; </w:t>
       </w:r>
-      <w:proofErr w:type="spellStart"/>
       <w:r>
         <w:rPr>
           <w:i/>
@@ -1937,7 +1590,6 @@
         </w:rPr>
         <w:t>bear</w:t>
       </w:r>
-      <w:proofErr w:type="spellEnd"/>
       <w:r>
         <w:rPr>
           <w:lang w:val="hu-HU"/>
@@ -1961,21 +1613,7 @@
         <w:rPr>
           <w:lang w:val="hu-HU"/>
         </w:rPr>
-        <w:t>Ha van megfelelő pozíció az adott trend-</w:t>
-      </w:r>
-      <w:proofErr w:type="spellStart"/>
-      <w:r>
-        <w:rPr>
-          <w:lang w:val="hu-HU"/>
-        </w:rPr>
-        <w:t>hez</w:t>
-      </w:r>
-      <w:proofErr w:type="spellEnd"/>
-      <w:r>
-        <w:rPr>
-          <w:lang w:val="hu-HU"/>
-        </w:rPr>
-        <w:t>, akkor kiszámolja, hogy</w:t>
+        <w:t>Ha van megfelelő pozíció az adott trend-hez, akkor kiszámolja, hogy</w:t>
       </w:r>
       <w:r>
         <w:rPr>
@@ -1995,29 +1633,13 @@
           <w:iCs/>
           <w:lang w:val="hu-HU"/>
         </w:rPr>
-        <w:t xml:space="preserve">stop </w:t>
-      </w:r>
-      <w:proofErr w:type="spellStart"/>
-      <w:r>
-        <w:rPr>
-          <w:i/>
-          <w:iCs/>
-          <w:lang w:val="hu-HU"/>
-        </w:rPr>
-        <w:t>loss</w:t>
-      </w:r>
-      <w:r>
-        <w:rPr>
-          <w:lang w:val="hu-HU"/>
-        </w:rPr>
-        <w:t>-nak</w:t>
-      </w:r>
-      <w:proofErr w:type="spellEnd"/>
-      <w:r>
-        <w:rPr>
-          <w:lang w:val="hu-HU"/>
-        </w:rPr>
-        <w:t xml:space="preserve"> (ezt szintén a leszármazott osztály bővíti ki) </w:t>
+        <w:t>stop loss</w:t>
+      </w:r>
+      <w:r>
+        <w:rPr>
+          <w:lang w:val="hu-HU"/>
+        </w:rPr>
+        <w:t xml:space="preserve">-nak (ezt szintén a leszármazott osztály bővíti ki) </w:t>
       </w:r>
     </w:p>
     <w:p>
@@ -2052,7 +1674,6 @@
         </w:rPr>
         <w:t xml:space="preserve"> </w:t>
       </w:r>
-      <w:proofErr w:type="spellStart"/>
       <w:r>
         <w:rPr>
           <w:i/>
@@ -2061,7 +1682,6 @@
         </w:rPr>
         <w:t>loss</w:t>
       </w:r>
-      <w:proofErr w:type="spellEnd"/>
       <w:r>
         <w:rPr>
           <w:lang w:val="hu-HU"/>
@@ -2102,425 +1722,338 @@
           <w:bCs/>
           <w:lang w:val="hu-HU"/>
         </w:rPr>
-        <w:t xml:space="preserve">a következő stop </w:t>
-      </w:r>
-      <w:proofErr w:type="spellStart"/>
+        <w:t>a következő stop loss érték kiszámításában</w:t>
+      </w:r>
+      <w:r>
+        <w:rPr>
+          <w:lang w:val="hu-HU"/>
+        </w:rPr>
+        <w:t>.</w:t>
+      </w:r>
+    </w:p>
+    <w:p>
+      <w:pPr>
+        <w:jc w:val="both"/>
+        <w:rPr>
+          <w:lang w:val="hu-HU"/>
+        </w:rPr>
+      </w:pPr>
+      <w:r>
+        <w:rPr>
+          <w:lang w:val="hu-HU"/>
+        </w:rPr>
+        <w:t xml:space="preserve">Két megvalósító osztályt implementáltam, egy </w:t>
+      </w:r>
+      <w:r>
+        <w:rPr>
+          <w:i/>
+          <w:iCs/>
+          <w:lang w:val="hu-HU"/>
+        </w:rPr>
+        <w:t>SAR</w:t>
+      </w:r>
+      <w:r>
+        <w:rPr>
+          <w:lang w:val="hu-HU"/>
+        </w:rPr>
+        <w:t xml:space="preserve"> indikátor alapút (</w:t>
+      </w:r>
       <w:r>
         <w:rPr>
           <w:b/>
           <w:bCs/>
           <w:lang w:val="hu-HU"/>
         </w:rPr>
-        <w:t>loss</w:t>
-      </w:r>
-      <w:proofErr w:type="spellEnd"/>
+        <w:t>ParabolicTrailingStop</w:t>
+      </w:r>
+      <w:r>
+        <w:rPr>
+          <w:lang w:val="hu-HU"/>
+        </w:rPr>
+        <w:t xml:space="preserve">) és egy </w:t>
+      </w:r>
+      <w:r>
+        <w:rPr>
+          <w:i/>
+          <w:iCs/>
+          <w:lang w:val="hu-HU"/>
+        </w:rPr>
+        <w:t>NRTR</w:t>
+      </w:r>
+      <w:r>
+        <w:rPr>
+          <w:i/>
+          <w:iCs/>
+          <w:lang w:val="hu-HU"/>
+        </w:rPr>
+        <w:t xml:space="preserve"> </w:t>
+      </w:r>
+      <w:r>
+        <w:rPr>
+          <w:lang w:val="hu-HU"/>
+        </w:rPr>
+        <w:t>indikátor alapút (</w:t>
+      </w:r>
       <w:r>
         <w:rPr>
           <w:b/>
           <w:bCs/>
           <w:lang w:val="hu-HU"/>
         </w:rPr>
-        <w:t xml:space="preserve"> érték kiszámításában</w:t>
-      </w:r>
-      <w:r>
-        <w:rPr>
-          <w:lang w:val="hu-HU"/>
-        </w:rPr>
-        <w:t>.</w:t>
-      </w:r>
-    </w:p>
-    <w:p>
-      <w:pPr>
-        <w:jc w:val="both"/>
-        <w:rPr>
-          <w:lang w:val="hu-HU"/>
-        </w:rPr>
-      </w:pPr>
-      <w:r>
-        <w:rPr>
-          <w:lang w:val="hu-HU"/>
-        </w:rPr>
-        <w:t xml:space="preserve">Két megvalósító osztályt implementáltam, egy </w:t>
-      </w:r>
-      <w:r>
-        <w:rPr>
-          <w:i/>
-          <w:iCs/>
-          <w:lang w:val="hu-HU"/>
-        </w:rPr>
-        <w:t>SAR</w:t>
-      </w:r>
-      <w:r>
-        <w:rPr>
-          <w:lang w:val="hu-HU"/>
-        </w:rPr>
-        <w:t xml:space="preserve"> indikátor alapút (</w:t>
-      </w:r>
-      <w:proofErr w:type="spellStart"/>
-      <w:r>
+        <w:t>NRTRTrailingStop</w:t>
+      </w:r>
+      <w:r>
+        <w:rPr>
+          <w:lang w:val="hu-HU"/>
+        </w:rPr>
+        <w:t>).</w:t>
+      </w:r>
+    </w:p>
+    <w:p>
+      <w:pPr>
+        <w:jc w:val="both"/>
+        <w:rPr>
+          <w:lang w:val="hu-HU"/>
+        </w:rPr>
+      </w:pPr>
+      <w:r>
+        <w:rPr>
+          <w:lang w:val="hu-HU"/>
+        </w:rPr>
+        <w:t xml:space="preserve">Az előbbi a </w:t>
+      </w:r>
+      <w:r>
+        <w:rPr>
+          <w:i/>
+          <w:iCs/>
+          <w:lang w:val="hu-HU"/>
+        </w:rPr>
+        <w:t xml:space="preserve">Parabolic Stop And Reverse – SAR </w:t>
+      </w:r>
+      <w:r>
+        <w:rPr>
+          <w:lang w:val="hu-HU"/>
+        </w:rPr>
+        <w:t>indikátor segítségével működik, hiszen ez az indikátor meghatározza az éppeni trendet, amit felhasználva tud dönteni rendszer.</w:t>
+      </w:r>
+      <w:r>
+        <w:rPr>
+          <w:lang w:val="hu-HU"/>
+        </w:rPr>
+        <w:t xml:space="preserve"> Az új </w:t>
+      </w:r>
+      <w:r>
+        <w:rPr>
+          <w:i/>
+          <w:iCs/>
+          <w:lang w:val="hu-HU"/>
+        </w:rPr>
+        <w:t>stop loss</w:t>
+      </w:r>
+      <w:r>
+        <w:rPr>
+          <w:lang w:val="hu-HU"/>
+        </w:rPr>
+        <w:t xml:space="preserve"> érték pedig a trendtől független az előző zárási ár lesz.</w:t>
+      </w:r>
+    </w:p>
+    <w:p>
+      <w:pPr>
+        <w:jc w:val="both"/>
+        <w:rPr>
+          <w:lang w:val="hu-HU"/>
+        </w:rPr>
+      </w:pPr>
+      <w:r>
+        <w:rPr>
+          <w:lang w:val="hu-HU"/>
+        </w:rPr>
+        <w:t xml:space="preserve">A </w:t>
+      </w:r>
+      <w:r>
+        <w:rPr>
+          <w:i/>
+          <w:iCs/>
+          <w:lang w:val="hu-HU"/>
+        </w:rPr>
+        <w:t xml:space="preserve">Nick Rypock Trailing Reverse </w:t>
+      </w:r>
+      <w:r>
+        <w:rPr>
+          <w:i/>
+          <w:iCs/>
+          <w:lang w:val="hu-HU"/>
+        </w:rPr>
+        <w:t>–</w:t>
+      </w:r>
+      <w:r>
+        <w:rPr>
+          <w:i/>
+          <w:iCs/>
+          <w:lang w:val="hu-HU"/>
+        </w:rPr>
+        <w:t xml:space="preserve"> NRTR</w:t>
+      </w:r>
+      <w:r>
+        <w:rPr>
+          <w:i/>
+          <w:iCs/>
+          <w:lang w:val="hu-HU"/>
+        </w:rPr>
+        <w:t xml:space="preserve"> </w:t>
+      </w:r>
+      <w:r>
+        <w:rPr>
+          <w:lang w:val="hu-HU"/>
+        </w:rPr>
+        <w:t>indikátor a támasz és ellenállás (</w:t>
+      </w:r>
+      <w:r>
+        <w:rPr>
+          <w:i/>
+          <w:iCs/>
+          <w:lang w:val="hu-HU"/>
+        </w:rPr>
+        <w:t xml:space="preserve">support </w:t>
+      </w:r>
+      <w:r>
+        <w:rPr>
+          <w:lang w:val="hu-HU"/>
+        </w:rPr>
+        <w:t xml:space="preserve">és </w:t>
+      </w:r>
+      <w:r>
+        <w:rPr>
+          <w:i/>
+          <w:iCs/>
+          <w:lang w:val="hu-HU"/>
+        </w:rPr>
+        <w:t>resistance</w:t>
+      </w:r>
+      <w:r>
+        <w:rPr>
+          <w:lang w:val="hu-HU"/>
+        </w:rPr>
+        <w:t xml:space="preserve">) szintek segítségével szintén meg tudja állapítani a trendeket (és trend változást). Az új </w:t>
+      </w:r>
+      <w:r>
+        <w:rPr>
+          <w:i/>
+          <w:iCs/>
+          <w:lang w:val="hu-HU"/>
+        </w:rPr>
+        <w:t>stop loss</w:t>
+      </w:r>
+      <w:r>
+        <w:rPr>
+          <w:lang w:val="hu-HU"/>
+        </w:rPr>
+        <w:t xml:space="preserve"> érték pedig a trendnek megfelelően egy támasz (bull) vagy pedig ellenállás (bear) lesz.</w:t>
+      </w:r>
+    </w:p>
+    <w:p>
+      <w:pPr>
+        <w:jc w:val="both"/>
+        <w:rPr>
+          <w:lang w:val="hu-HU"/>
+        </w:rPr>
+      </w:pPr>
+      <w:r>
+        <w:rPr>
+          <w:lang w:val="hu-HU"/>
+        </w:rPr>
+        <w:t>A konkrét implementáció megtekinthető a forráskódból, valamint a bemutató videón kicsit részletesebben átfutok rajta.</w:t>
+      </w:r>
+    </w:p>
+    <w:p>
+      <w:pPr>
+        <w:pStyle w:val="Cmsor3"/>
         <w:rPr>
           <w:b/>
           <w:bCs/>
-          <w:lang w:val="hu-HU"/>
-        </w:rPr>
-        <w:t>ParabolicTrailingStop</w:t>
-      </w:r>
-      <w:proofErr w:type="spellEnd"/>
-      <w:r>
-        <w:rPr>
-          <w:lang w:val="hu-HU"/>
-        </w:rPr>
-        <w:t xml:space="preserve">) és egy </w:t>
-      </w:r>
-      <w:r>
-        <w:rPr>
-          <w:i/>
-          <w:iCs/>
-          <w:lang w:val="hu-HU"/>
-        </w:rPr>
-        <w:t>NRTR</w:t>
-      </w:r>
-      <w:r>
-        <w:rPr>
-          <w:i/>
-          <w:iCs/>
-          <w:lang w:val="hu-HU"/>
-        </w:rPr>
-        <w:t xml:space="preserve"> </w:t>
-      </w:r>
-      <w:r>
-        <w:rPr>
-          <w:lang w:val="hu-HU"/>
-        </w:rPr>
-        <w:t>indikátor alapút (</w:t>
-      </w:r>
-      <w:proofErr w:type="spellStart"/>
+          <w:i/>
+          <w:iCs/>
+          <w:lang w:val="hu-HU"/>
+        </w:rPr>
+      </w:pPr>
       <w:r>
         <w:rPr>
           <w:b/>
           <w:bCs/>
-          <w:lang w:val="hu-HU"/>
-        </w:rPr>
-        <w:t>NRTRTrailingStop</w:t>
-      </w:r>
-      <w:proofErr w:type="spellEnd"/>
-      <w:r>
-        <w:rPr>
-          <w:lang w:val="hu-HU"/>
-        </w:rPr>
-        <w:t>).</w:t>
-      </w:r>
-    </w:p>
-    <w:p>
-      <w:pPr>
-        <w:jc w:val="both"/>
-        <w:rPr>
-          <w:lang w:val="hu-HU"/>
-        </w:rPr>
-      </w:pPr>
-      <w:r>
-        <w:rPr>
-          <w:lang w:val="hu-HU"/>
-        </w:rPr>
-        <w:t xml:space="preserve">Az előbbi a </w:t>
-      </w:r>
-      <w:proofErr w:type="spellStart"/>
-      <w:r>
-        <w:rPr>
-          <w:i/>
-          <w:iCs/>
-          <w:lang w:val="hu-HU"/>
-        </w:rPr>
-        <w:t>Parabolic</w:t>
-      </w:r>
-      <w:proofErr w:type="spellEnd"/>
-      <w:r>
-        <w:rPr>
-          <w:i/>
-          <w:iCs/>
-          <w:lang w:val="hu-HU"/>
-        </w:rPr>
-        <w:t xml:space="preserve"> Stop And </w:t>
-      </w:r>
-      <w:proofErr w:type="spellStart"/>
-      <w:r>
-        <w:rPr>
-          <w:i/>
-          <w:iCs/>
-          <w:lang w:val="hu-HU"/>
-        </w:rPr>
-        <w:t>Reverse</w:t>
-      </w:r>
-      <w:proofErr w:type="spellEnd"/>
-      <w:r>
-        <w:rPr>
-          <w:i/>
-          <w:iCs/>
-          <w:lang w:val="hu-HU"/>
-        </w:rPr>
-        <w:t xml:space="preserve"> – SAR </w:t>
-      </w:r>
-      <w:r>
-        <w:rPr>
-          <w:lang w:val="hu-HU"/>
-        </w:rPr>
-        <w:t xml:space="preserve">indikátor segítségével működik, hiszen ez az indikátor meghatározza az </w:t>
-      </w:r>
-      <w:proofErr w:type="spellStart"/>
-      <w:r>
-        <w:rPr>
-          <w:lang w:val="hu-HU"/>
-        </w:rPr>
-        <w:t>éppeni</w:t>
-      </w:r>
-      <w:proofErr w:type="spellEnd"/>
-      <w:r>
-        <w:rPr>
-          <w:lang w:val="hu-HU"/>
-        </w:rPr>
-        <w:t xml:space="preserve"> trendet, amit felhasználva tud dönteni rendszer.</w:t>
-      </w:r>
-      <w:r>
-        <w:rPr>
-          <w:lang w:val="hu-HU"/>
-        </w:rPr>
-        <w:t xml:space="preserve"> Az új </w:t>
-      </w:r>
-      <w:r>
-        <w:rPr>
-          <w:i/>
-          <w:iCs/>
-          <w:lang w:val="hu-HU"/>
-        </w:rPr>
-        <w:t xml:space="preserve">stop </w:t>
-      </w:r>
-      <w:proofErr w:type="spellStart"/>
-      <w:r>
-        <w:rPr>
-          <w:i/>
-          <w:iCs/>
-          <w:lang w:val="hu-HU"/>
-        </w:rPr>
-        <w:t>loss</w:t>
-      </w:r>
-      <w:proofErr w:type="spellEnd"/>
-      <w:r>
-        <w:rPr>
-          <w:lang w:val="hu-HU"/>
-        </w:rPr>
-        <w:t xml:space="preserve"> érték pedig a trendtől független az előző zárási ár lesz.</w:t>
-      </w:r>
-    </w:p>
-    <w:p>
-      <w:pPr>
-        <w:jc w:val="both"/>
-        <w:rPr>
-          <w:lang w:val="hu-HU"/>
-        </w:rPr>
-      </w:pPr>
-      <w:r>
-        <w:rPr>
-          <w:lang w:val="hu-HU"/>
-        </w:rPr>
-        <w:t xml:space="preserve">A </w:t>
-      </w:r>
-      <w:r>
-        <w:rPr>
-          <w:i/>
-          <w:iCs/>
-          <w:lang w:val="hu-HU"/>
-        </w:rPr>
-        <w:t xml:space="preserve">Nick </w:t>
-      </w:r>
-      <w:proofErr w:type="spellStart"/>
-      <w:r>
-        <w:rPr>
-          <w:i/>
-          <w:iCs/>
-          <w:lang w:val="hu-HU"/>
-        </w:rPr>
-        <w:t>Rypock</w:t>
-      </w:r>
-      <w:proofErr w:type="spellEnd"/>
-      <w:r>
-        <w:rPr>
-          <w:i/>
-          <w:iCs/>
-          <w:lang w:val="hu-HU"/>
-        </w:rPr>
-        <w:t xml:space="preserve"> </w:t>
-      </w:r>
-      <w:proofErr w:type="spellStart"/>
-      <w:r>
-        <w:rPr>
-          <w:i/>
-          <w:iCs/>
-          <w:lang w:val="hu-HU"/>
-        </w:rPr>
-        <w:t>Trailing</w:t>
-      </w:r>
-      <w:proofErr w:type="spellEnd"/>
-      <w:r>
-        <w:rPr>
-          <w:i/>
-          <w:iCs/>
-          <w:lang w:val="hu-HU"/>
-        </w:rPr>
-        <w:t xml:space="preserve"> </w:t>
-      </w:r>
-      <w:proofErr w:type="spellStart"/>
-      <w:r>
-        <w:rPr>
-          <w:i/>
-          <w:iCs/>
-          <w:lang w:val="hu-HU"/>
-        </w:rPr>
-        <w:t>Reverse</w:t>
-      </w:r>
-      <w:proofErr w:type="spellEnd"/>
-      <w:r>
-        <w:rPr>
-          <w:i/>
-          <w:iCs/>
-          <w:lang w:val="hu-HU"/>
-        </w:rPr>
-        <w:t xml:space="preserve"> </w:t>
-      </w:r>
-      <w:r>
-        <w:rPr>
-          <w:i/>
-          <w:iCs/>
-          <w:lang w:val="hu-HU"/>
-        </w:rPr>
-        <w:t>–</w:t>
-      </w:r>
-      <w:r>
-        <w:rPr>
-          <w:i/>
-          <w:iCs/>
-          <w:lang w:val="hu-HU"/>
-        </w:rPr>
-        <w:t xml:space="preserve"> NRTR</w:t>
-      </w:r>
-      <w:r>
-        <w:rPr>
-          <w:i/>
-          <w:iCs/>
-          <w:lang w:val="hu-HU"/>
-        </w:rPr>
-        <w:t xml:space="preserve"> </w:t>
-      </w:r>
-      <w:r>
-        <w:rPr>
-          <w:lang w:val="hu-HU"/>
-        </w:rPr>
-        <w:t>indikátor a támasz és ellenállás (</w:t>
-      </w:r>
-      <w:proofErr w:type="spellStart"/>
-      <w:r>
-        <w:rPr>
-          <w:i/>
-          <w:iCs/>
-          <w:lang w:val="hu-HU"/>
-        </w:rPr>
-        <w:t>support</w:t>
-      </w:r>
-      <w:proofErr w:type="spellEnd"/>
-      <w:r>
-        <w:rPr>
-          <w:i/>
-          <w:iCs/>
-          <w:lang w:val="hu-HU"/>
-        </w:rPr>
-        <w:t xml:space="preserve"> </w:t>
-      </w:r>
-      <w:r>
-        <w:rPr>
-          <w:lang w:val="hu-HU"/>
-        </w:rPr>
-        <w:t xml:space="preserve">és </w:t>
-      </w:r>
-      <w:proofErr w:type="spellStart"/>
-      <w:r>
-        <w:rPr>
-          <w:i/>
-          <w:iCs/>
-          <w:lang w:val="hu-HU"/>
-        </w:rPr>
-        <w:t>resistance</w:t>
-      </w:r>
-      <w:proofErr w:type="spellEnd"/>
-      <w:r>
-        <w:rPr>
-          <w:lang w:val="hu-HU"/>
-        </w:rPr>
-        <w:t xml:space="preserve">) szintek segítségével szintén meg tudja állapítani a trendeket (és trend változást). Az új </w:t>
-      </w:r>
-      <w:r>
-        <w:rPr>
-          <w:i/>
-          <w:iCs/>
-          <w:lang w:val="hu-HU"/>
-        </w:rPr>
-        <w:t xml:space="preserve">stop </w:t>
-      </w:r>
-      <w:proofErr w:type="spellStart"/>
-      <w:r>
-        <w:rPr>
-          <w:i/>
-          <w:iCs/>
-          <w:lang w:val="hu-HU"/>
-        </w:rPr>
-        <w:t>loss</w:t>
-      </w:r>
-      <w:proofErr w:type="spellEnd"/>
-      <w:r>
-        <w:rPr>
-          <w:lang w:val="hu-HU"/>
-        </w:rPr>
-        <w:t xml:space="preserve"> érték pedig a trendnek megfelelően egy támasz (</w:t>
-      </w:r>
-      <w:proofErr w:type="spellStart"/>
-      <w:r>
-        <w:rPr>
-          <w:lang w:val="hu-HU"/>
-        </w:rPr>
-        <w:t>bull</w:t>
-      </w:r>
-      <w:proofErr w:type="spellEnd"/>
-      <w:r>
-        <w:rPr>
-          <w:lang w:val="hu-HU"/>
-        </w:rPr>
-        <w:t>) vagy pedig ellenállás (</w:t>
-      </w:r>
-      <w:proofErr w:type="spellStart"/>
-      <w:r>
-        <w:rPr>
-          <w:lang w:val="hu-HU"/>
-        </w:rPr>
-        <w:t>bear</w:t>
-      </w:r>
-      <w:proofErr w:type="spellEnd"/>
-      <w:r>
-        <w:rPr>
-          <w:lang w:val="hu-HU"/>
-        </w:rPr>
-        <w:t>) lesz.</w:t>
-      </w:r>
-    </w:p>
-    <w:p>
-      <w:pPr>
-        <w:jc w:val="both"/>
-        <w:rPr>
-          <w:lang w:val="hu-HU"/>
-        </w:rPr>
-      </w:pPr>
-      <w:r>
-        <w:rPr>
-          <w:lang w:val="hu-HU"/>
-        </w:rPr>
-        <w:t>A konkrét implementáció megtekinthető a forráskódból, valamint a bemutató videón kicsit részletesebben átfutok rajta.</w:t>
+          <w:i/>
+          <w:iCs/>
+          <w:lang w:val="hu-HU"/>
+        </w:rPr>
+        <w:lastRenderedPageBreak/>
+        <w:t>daily-system-sar-sl-no-signal.mql</w:t>
+      </w:r>
+    </w:p>
+    <w:p>
+      <w:pPr>
+        <w:jc w:val="both"/>
+        <w:rPr>
+          <w:lang w:val="hu-HU"/>
+        </w:rPr>
+      </w:pPr>
+      <w:r>
+        <w:rPr>
+          <w:lang w:val="hu-HU"/>
+        </w:rPr>
+        <w:t xml:space="preserve">Az implementált </w:t>
+      </w:r>
+      <w:r>
+        <w:rPr>
+          <w:i/>
+          <w:iCs/>
+          <w:lang w:val="hu-HU"/>
+        </w:rPr>
+        <w:t xml:space="preserve">trailing stop loss </w:t>
+      </w:r>
+      <w:r>
+        <w:rPr>
+          <w:lang w:val="hu-HU"/>
+        </w:rPr>
+        <w:t xml:space="preserve">rendszer </w:t>
+      </w:r>
+      <w:r>
+        <w:rPr>
+          <w:i/>
+          <w:iCs/>
+          <w:lang w:val="hu-HU"/>
+        </w:rPr>
+        <w:t xml:space="preserve">SAR </w:t>
+      </w:r>
+      <w:r>
+        <w:rPr>
+          <w:lang w:val="hu-HU"/>
+        </w:rPr>
+        <w:t xml:space="preserve">alapú változatának </w:t>
+      </w:r>
+      <w:r>
+        <w:rPr>
+          <w:lang w:val="hu-HU"/>
+        </w:rPr>
+        <w:t>segítségével az eredeti alap logikát megtámogatva készült el az adott stratégia. Ez a konkrét döntést nem befolyásolja, azonban a veszteségeket remélhetőleg csökkenti. A beszámoló végén mellékelni fogok pár eredményt, amit visszatesztelés segítségével</w:t>
+      </w:r>
+      <w:r>
+        <w:rPr>
+          <w:lang w:val="hu-HU"/>
+        </w:rPr>
+        <w:t xml:space="preserve"> kaptam és látható lesz, hogy milyen hatással volt az eredeti rendszerre a hozzáadott</w:t>
+      </w:r>
+      <w:r>
+        <w:rPr>
+          <w:i/>
+          <w:iCs/>
+          <w:lang w:val="hu-HU"/>
+        </w:rPr>
+        <w:t xml:space="preserve"> trailing stop loss</w:t>
+      </w:r>
+      <w:r>
+        <w:rPr>
+          <w:lang w:val="hu-HU"/>
+        </w:rPr>
+        <w:t xml:space="preserve"> funkcionalitás.</w:t>
       </w:r>
     </w:p>
     <w:p>
@@ -2534,7 +2067,6 @@
           <w:lang w:val="hu-HU"/>
         </w:rPr>
       </w:pPr>
-      <w:proofErr w:type="spellStart"/>
       <w:r>
         <w:rPr>
           <w:b/>
@@ -2543,11 +2075,94 @@
           <w:iCs/>
           <w:lang w:val="hu-HU"/>
         </w:rPr>
-        <w:lastRenderedPageBreak/>
-        <w:t>daily</w:t>
-      </w:r>
-      <w:proofErr w:type="spellEnd"/>
-      <w:r>
+        <w:t>daily-system-nrtr-sl-no-signal.mql</w:t>
+      </w:r>
+    </w:p>
+    <w:p>
+      <w:pPr>
+        <w:jc w:val="both"/>
+        <w:rPr>
+          <w:lang w:val="hu-HU"/>
+        </w:rPr>
+      </w:pPr>
+      <w:r>
+        <w:rPr>
+          <w:lang w:val="hu-HU"/>
+        </w:rPr>
+        <w:t xml:space="preserve">Az előzőhöz nagyban hasonló bot, azonban a </w:t>
+      </w:r>
+      <w:r>
+        <w:rPr>
+          <w:i/>
+          <w:iCs/>
+          <w:lang w:val="hu-HU"/>
+        </w:rPr>
+        <w:t>trailing stop</w:t>
+      </w:r>
+      <w:r>
+        <w:rPr>
+          <w:i/>
+          <w:iCs/>
+          <w:lang w:val="hu-HU"/>
+        </w:rPr>
+        <w:t xml:space="preserve"> loss</w:t>
+      </w:r>
+      <w:r>
+        <w:rPr>
+          <w:i/>
+          <w:iCs/>
+          <w:lang w:val="hu-HU"/>
+        </w:rPr>
+        <w:t xml:space="preserve"> NRTR </w:t>
+      </w:r>
+      <w:r>
+        <w:rPr>
+          <w:lang w:val="hu-HU"/>
+        </w:rPr>
+        <w:t xml:space="preserve">alapú változatát használja. </w:t>
+      </w:r>
+      <w:r>
+        <w:rPr>
+          <w:lang w:val="hu-HU"/>
+        </w:rPr>
+        <w:t>A követekző lépés az</w:t>
+      </w:r>
+      <w:r>
+        <w:rPr>
+          <w:lang w:val="hu-HU"/>
+        </w:rPr>
+        <w:t>,</w:t>
+      </w:r>
+      <w:r>
+        <w:rPr>
+          <w:lang w:val="hu-HU"/>
+        </w:rPr>
+        <w:t xml:space="preserve"> hogy a meglévő egyszerű logikát kicsit bővítsem.</w:t>
+      </w:r>
+      <w:r>
+        <w:rPr>
+          <w:lang w:val="hu-HU"/>
+        </w:rPr>
+        <w:t xml:space="preserve"> A bővítés alapja az lesz, hogy használja a </w:t>
+      </w:r>
+      <w:r>
+        <w:rPr>
+          <w:i/>
+          <w:iCs/>
+          <w:lang w:val="hu-HU"/>
+        </w:rPr>
+        <w:t>trailing stop loss</w:t>
+      </w:r>
+      <w:r>
+        <w:rPr>
+          <w:lang w:val="hu-HU"/>
+        </w:rPr>
+        <w:t xml:space="preserve"> általi indikátort, vagyis az azáltal mondott trendet. Ha ez megegyezik az eredeti megállapítással, akkor nyisson csak új pozíciót.</w:t>
+      </w:r>
+    </w:p>
+    <w:p>
+      <w:pPr>
+        <w:pStyle w:val="Cmsor3"/>
         <w:rPr>
           <w:b/>
           <w:bCs/>
@@ -2555,9 +2170,7 @@
           <w:iCs/>
           <w:lang w:val="hu-HU"/>
         </w:rPr>
-        <w:t>-</w:t>
-      </w:r>
-      <w:proofErr w:type="spellStart"/>
+      </w:pPr>
       <w:r>
         <w:rPr>
           <w:b/>
@@ -2566,10 +2179,46 @@
           <w:iCs/>
           <w:lang w:val="hu-HU"/>
         </w:rPr>
-        <w:t>system</w:t>
-      </w:r>
-      <w:proofErr w:type="spellEnd"/>
-      <w:r>
+        <w:t>daily-system-sar-sl.mql</w:t>
+      </w:r>
+    </w:p>
+    <w:p>
+      <w:pPr>
+        <w:jc w:val="both"/>
+        <w:rPr>
+          <w:lang w:val="hu-HU"/>
+        </w:rPr>
+      </w:pPr>
+      <w:r>
+        <w:rPr>
+          <w:lang w:val="hu-HU"/>
+        </w:rPr>
+        <w:t xml:space="preserve">Az említett módon, a vételi és eladási pozíció nyitásáról szóló döntéshez figyelembe vesszük a </w:t>
+      </w:r>
+      <w:r>
+        <w:rPr>
+          <w:i/>
+          <w:iCs/>
+          <w:lang w:val="hu-HU"/>
+        </w:rPr>
+        <w:t>SAR</w:t>
+      </w:r>
+      <w:r>
+        <w:rPr>
+          <w:lang w:val="hu-HU"/>
+        </w:rPr>
+        <w:t xml:space="preserve"> indikátor által mutatott trendet.</w:t>
+      </w:r>
+      <w:r>
+        <w:rPr>
+          <w:lang w:val="hu-HU"/>
+        </w:rPr>
+        <w:t xml:space="preserve"> Ezzel megpróbálva kiküszöbölni, azt, hogy trend-el szemben ne nyissunk pozíciót.</w:t>
+      </w:r>
+    </w:p>
+    <w:p>
+      <w:pPr>
+        <w:pStyle w:val="Cmsor3"/>
         <w:rPr>
           <w:b/>
           <w:bCs/>
@@ -2577,9 +2226,7 @@
           <w:iCs/>
           <w:lang w:val="hu-HU"/>
         </w:rPr>
-        <w:t>-</w:t>
-      </w:r>
-      <w:proofErr w:type="spellStart"/>
+      </w:pPr>
       <w:r>
         <w:rPr>
           <w:b/>
@@ -2588,10 +2235,40 @@
           <w:iCs/>
           <w:lang w:val="hu-HU"/>
         </w:rPr>
-        <w:t>sar</w:t>
-      </w:r>
-      <w:proofErr w:type="spellEnd"/>
-      <w:r>
+        <w:t>daily-system-nrtr-sl.mql</w:t>
+      </w:r>
+    </w:p>
+    <w:p>
+      <w:pPr>
+        <w:jc w:val="both"/>
+        <w:rPr>
+          <w:lang w:val="hu-HU"/>
+        </w:rPr>
+      </w:pPr>
+      <w:r>
+        <w:rPr>
+          <w:lang w:val="hu-HU"/>
+        </w:rPr>
+        <w:t xml:space="preserve">Az előzőhöz hasonlóan támogatva van a döntés, azonban az </w:t>
+      </w:r>
+      <w:r>
+        <w:rPr>
+          <w:i/>
+          <w:iCs/>
+          <w:lang w:val="hu-HU"/>
+        </w:rPr>
+        <w:t xml:space="preserve">NRTR </w:t>
+      </w:r>
+      <w:r>
+        <w:rPr>
+          <w:lang w:val="hu-HU"/>
+        </w:rPr>
+        <w:t>indikátor alapján.</w:t>
+      </w:r>
+    </w:p>
+    <w:p>
+      <w:pPr>
+        <w:pStyle w:val="Cmsor3"/>
         <w:rPr>
           <w:b/>
           <w:bCs/>
@@ -2599,9 +2276,7 @@
           <w:iCs/>
           <w:lang w:val="hu-HU"/>
         </w:rPr>
-        <w:t>-</w:t>
-      </w:r>
-      <w:proofErr w:type="spellStart"/>
+      </w:pPr>
       <w:r>
         <w:rPr>
           <w:b/>
@@ -2610,10 +2285,45 @@
           <w:iCs/>
           <w:lang w:val="hu-HU"/>
         </w:rPr>
-        <w:t>sl</w:t>
-      </w:r>
-      <w:proofErr w:type="spellEnd"/>
-      <w:r>
+        <w:t>daily-system-sar.mql</w:t>
+      </w:r>
+    </w:p>
+    <w:p>
+      <w:pPr>
+        <w:rPr>
+          <w:lang w:val="hu-HU"/>
+        </w:rPr>
+      </w:pPr>
+      <w:r>
+        <w:rPr>
+          <w:lang w:val="hu-HU"/>
+        </w:rPr>
+        <w:t xml:space="preserve">A döntés támogatás megmarad, azonban a </w:t>
+      </w:r>
+      <w:r>
+        <w:rPr>
+          <w:i/>
+          <w:iCs/>
+          <w:lang w:val="hu-HU"/>
+        </w:rPr>
+        <w:t xml:space="preserve">trailing stop loss </w:t>
+      </w:r>
+      <w:r>
+        <w:rPr>
+          <w:lang w:val="hu-HU"/>
+        </w:rPr>
+        <w:t>rendszer kikerül a képből</w:t>
+      </w:r>
+      <w:r>
+        <w:rPr>
+          <w:lang w:val="hu-HU"/>
+        </w:rPr>
+        <w:t>.</w:t>
+      </w:r>
+    </w:p>
+    <w:p>
+      <w:pPr>
+        <w:pStyle w:val="Cmsor3"/>
         <w:rPr>
           <w:b/>
           <w:bCs/>
@@ -2621,9 +2331,7 @@
           <w:iCs/>
           <w:lang w:val="hu-HU"/>
         </w:rPr>
-        <w:t>-no-</w:t>
-      </w:r>
-      <w:proofErr w:type="spellStart"/>
+      </w:pPr>
       <w:r>
         <w:rPr>
           <w:b/>
@@ -2632,505 +2340,35 @@
           <w:iCs/>
           <w:lang w:val="hu-HU"/>
         </w:rPr>
-        <w:t>signal.mql</w:t>
-      </w:r>
-      <w:proofErr w:type="spellEnd"/>
-    </w:p>
-    <w:p>
-      <w:pPr>
-        <w:jc w:val="both"/>
-        <w:rPr>
-          <w:lang w:val="hu-HU"/>
-        </w:rPr>
-      </w:pPr>
-      <w:r>
-        <w:rPr>
-          <w:lang w:val="hu-HU"/>
-        </w:rPr>
-        <w:t xml:space="preserve">Az implementált </w:t>
-      </w:r>
-      <w:proofErr w:type="spellStart"/>
-      <w:r>
-        <w:rPr>
-          <w:i/>
-          <w:iCs/>
-          <w:lang w:val="hu-HU"/>
-        </w:rPr>
-        <w:t>trailing</w:t>
-      </w:r>
-      <w:proofErr w:type="spellEnd"/>
-      <w:r>
-        <w:rPr>
-          <w:i/>
-          <w:iCs/>
-          <w:lang w:val="hu-HU"/>
-        </w:rPr>
-        <w:t xml:space="preserve"> stop </w:t>
-      </w:r>
-      <w:proofErr w:type="spellStart"/>
-      <w:r>
-        <w:rPr>
-          <w:i/>
-          <w:iCs/>
-          <w:lang w:val="hu-HU"/>
-        </w:rPr>
-        <w:t>loss</w:t>
-      </w:r>
-      <w:proofErr w:type="spellEnd"/>
-      <w:r>
-        <w:rPr>
-          <w:i/>
-          <w:iCs/>
-          <w:lang w:val="hu-HU"/>
-        </w:rPr>
-        <w:t xml:space="preserve"> </w:t>
-      </w:r>
-      <w:r>
-        <w:rPr>
-          <w:lang w:val="hu-HU"/>
-        </w:rPr>
-        <w:t xml:space="preserve">rendszer </w:t>
-      </w:r>
-      <w:r>
-        <w:rPr>
-          <w:i/>
-          <w:iCs/>
-          <w:lang w:val="hu-HU"/>
-        </w:rPr>
-        <w:t xml:space="preserve">SAR </w:t>
-      </w:r>
-      <w:r>
-        <w:rPr>
-          <w:lang w:val="hu-HU"/>
-        </w:rPr>
-        <w:t xml:space="preserve">alapú változatának </w:t>
-      </w:r>
-      <w:r>
-        <w:rPr>
-          <w:lang w:val="hu-HU"/>
-        </w:rPr>
-        <w:t>segítségével az eredeti alap logikát megtámogatva készült el az adott stratégia. Ez a konkrét döntést nem befolyásolja, azonban a veszteségeket remélhetőleg csökkenti. A beszámoló végén mellékelni fogok pár eredményt, amit visszatesztelés segítségével</w:t>
-      </w:r>
-      <w:r>
-        <w:rPr>
-          <w:lang w:val="hu-HU"/>
-        </w:rPr>
-        <w:t xml:space="preserve"> kaptam és látható lesz, hogy milyen hatással volt az eredeti rendszerre a hozzáadott</w:t>
-      </w:r>
-      <w:r>
-        <w:rPr>
-          <w:i/>
-          <w:iCs/>
-          <w:lang w:val="hu-HU"/>
-        </w:rPr>
-        <w:t xml:space="preserve"> </w:t>
-      </w:r>
-      <w:proofErr w:type="spellStart"/>
-      <w:r>
-        <w:rPr>
-          <w:i/>
-          <w:iCs/>
-          <w:lang w:val="hu-HU"/>
-        </w:rPr>
-        <w:t>trailing</w:t>
-      </w:r>
-      <w:proofErr w:type="spellEnd"/>
-      <w:r>
-        <w:rPr>
-          <w:i/>
-          <w:iCs/>
-          <w:lang w:val="hu-HU"/>
-        </w:rPr>
-        <w:t xml:space="preserve"> stop </w:t>
-      </w:r>
-      <w:proofErr w:type="spellStart"/>
-      <w:r>
-        <w:rPr>
-          <w:i/>
-          <w:iCs/>
-          <w:lang w:val="hu-HU"/>
-        </w:rPr>
-        <w:t>loss</w:t>
-      </w:r>
-      <w:proofErr w:type="spellEnd"/>
-      <w:r>
-        <w:rPr>
-          <w:lang w:val="hu-HU"/>
-        </w:rPr>
-        <w:t xml:space="preserve"> funkcionalitás.</w:t>
-      </w:r>
-    </w:p>
-    <w:p>
-      <w:pPr>
-        <w:pStyle w:val="Cmsor3"/>
+        <w:t>daily-system-nrtr.mql</w:t>
+      </w:r>
+    </w:p>
+    <w:p>
+      <w:pPr>
+        <w:rPr>
+          <w:lang w:val="hu-HU"/>
+        </w:rPr>
+      </w:pPr>
+      <w:r>
+        <w:rPr>
+          <w:lang w:val="hu-HU"/>
+        </w:rPr>
+        <w:t>Az előzőhöz hasonló, csak másik indikátor alapú.</w:t>
+      </w:r>
+    </w:p>
+    <w:p>
+      <w:pPr>
+        <w:jc w:val="both"/>
         <w:rPr>
           <w:b/>
           <w:bCs/>
-          <w:i/>
-          <w:iCs/>
-          <w:lang w:val="hu-HU"/>
-        </w:rPr>
-      </w:pPr>
-      <w:proofErr w:type="spellStart"/>
+          <w:lang w:val="hu-HU"/>
+        </w:rPr>
+      </w:pPr>
       <w:r>
         <w:rPr>
           <w:b/>
           <w:bCs/>
-          <w:i/>
-          <w:iCs/>
-          <w:lang w:val="hu-HU"/>
-        </w:rPr>
-        <w:t>daily</w:t>
-      </w:r>
-      <w:proofErr w:type="spellEnd"/>
-      <w:r>
-        <w:rPr>
-          <w:b/>
-          <w:bCs/>
-          <w:i/>
-          <w:iCs/>
-          <w:lang w:val="hu-HU"/>
-        </w:rPr>
-        <w:t>-</w:t>
-      </w:r>
-      <w:proofErr w:type="spellStart"/>
-      <w:r>
-        <w:rPr>
-          <w:b/>
-          <w:bCs/>
-          <w:i/>
-          <w:iCs/>
-          <w:lang w:val="hu-HU"/>
-        </w:rPr>
-        <w:t>system</w:t>
-      </w:r>
-      <w:proofErr w:type="spellEnd"/>
-      <w:r>
-        <w:rPr>
-          <w:b/>
-          <w:bCs/>
-          <w:i/>
-          <w:iCs/>
-          <w:lang w:val="hu-HU"/>
-        </w:rPr>
-        <w:t>-</w:t>
-      </w:r>
-      <w:proofErr w:type="spellStart"/>
-      <w:r>
-        <w:rPr>
-          <w:b/>
-          <w:bCs/>
-          <w:i/>
-          <w:iCs/>
-          <w:lang w:val="hu-HU"/>
-        </w:rPr>
-        <w:t>nrtr</w:t>
-      </w:r>
-      <w:proofErr w:type="spellEnd"/>
-      <w:r>
-        <w:rPr>
-          <w:b/>
-          <w:bCs/>
-          <w:i/>
-          <w:iCs/>
-          <w:lang w:val="hu-HU"/>
-        </w:rPr>
-        <w:t>-</w:t>
-      </w:r>
-      <w:proofErr w:type="spellStart"/>
-      <w:r>
-        <w:rPr>
-          <w:b/>
-          <w:bCs/>
-          <w:i/>
-          <w:iCs/>
-          <w:lang w:val="hu-HU"/>
-        </w:rPr>
-        <w:t>sl</w:t>
-      </w:r>
-      <w:proofErr w:type="spellEnd"/>
-      <w:r>
-        <w:rPr>
-          <w:b/>
-          <w:bCs/>
-          <w:i/>
-          <w:iCs/>
-          <w:lang w:val="hu-HU"/>
-        </w:rPr>
-        <w:t>-no-</w:t>
-      </w:r>
-      <w:proofErr w:type="spellStart"/>
-      <w:r>
-        <w:rPr>
-          <w:b/>
-          <w:bCs/>
-          <w:i/>
-          <w:iCs/>
-          <w:lang w:val="hu-HU"/>
-        </w:rPr>
-        <w:t>signal.mql</w:t>
-      </w:r>
-      <w:proofErr w:type="spellEnd"/>
-    </w:p>
-    <w:p>
-      <w:pPr>
-        <w:jc w:val="both"/>
-        <w:rPr>
-          <w:lang w:val="hu-HU"/>
-        </w:rPr>
-      </w:pPr>
-      <w:r>
-        <w:rPr>
-          <w:lang w:val="hu-HU"/>
-        </w:rPr>
-        <w:t xml:space="preserve">Az előzőhöz nagyban hasonló bot, azonban a </w:t>
-      </w:r>
-      <w:proofErr w:type="spellStart"/>
-      <w:r>
-        <w:rPr>
-          <w:i/>
-          <w:iCs/>
-          <w:lang w:val="hu-HU"/>
-        </w:rPr>
-        <w:t>trailing</w:t>
-      </w:r>
-      <w:proofErr w:type="spellEnd"/>
-      <w:r>
-        <w:rPr>
-          <w:i/>
-          <w:iCs/>
-          <w:lang w:val="hu-HU"/>
-        </w:rPr>
-        <w:t xml:space="preserve"> stop</w:t>
-      </w:r>
-      <w:r>
-        <w:rPr>
-          <w:i/>
-          <w:iCs/>
-          <w:lang w:val="hu-HU"/>
-        </w:rPr>
-        <w:t xml:space="preserve"> </w:t>
-      </w:r>
-      <w:proofErr w:type="spellStart"/>
-      <w:r>
-        <w:rPr>
-          <w:i/>
-          <w:iCs/>
-          <w:lang w:val="hu-HU"/>
-        </w:rPr>
-        <w:t>loss</w:t>
-      </w:r>
-      <w:proofErr w:type="spellEnd"/>
-      <w:r>
-        <w:rPr>
-          <w:i/>
-          <w:iCs/>
-          <w:lang w:val="hu-HU"/>
-        </w:rPr>
-        <w:t xml:space="preserve"> NRTR </w:t>
-      </w:r>
-      <w:r>
-        <w:rPr>
-          <w:lang w:val="hu-HU"/>
-        </w:rPr>
-        <w:t xml:space="preserve">alapú változatát használja. </w:t>
-      </w:r>
-      <w:r>
-        <w:rPr>
-          <w:lang w:val="hu-HU"/>
-        </w:rPr>
-        <w:t xml:space="preserve">A </w:t>
-      </w:r>
-      <w:proofErr w:type="spellStart"/>
-      <w:r>
-        <w:rPr>
-          <w:lang w:val="hu-HU"/>
-        </w:rPr>
-        <w:t>követekző</w:t>
-      </w:r>
-      <w:proofErr w:type="spellEnd"/>
-      <w:r>
-        <w:rPr>
-          <w:lang w:val="hu-HU"/>
-        </w:rPr>
-        <w:t xml:space="preserve"> lépés az</w:t>
-      </w:r>
-      <w:r>
-        <w:rPr>
-          <w:lang w:val="hu-HU"/>
-        </w:rPr>
-        <w:t>,</w:t>
-      </w:r>
-      <w:r>
-        <w:rPr>
-          <w:lang w:val="hu-HU"/>
-        </w:rPr>
-        <w:t xml:space="preserve"> hogy a meglévő egyszerű logikát kicsit bővítsem.</w:t>
-      </w:r>
-      <w:r>
-        <w:rPr>
-          <w:lang w:val="hu-HU"/>
-        </w:rPr>
-        <w:t xml:space="preserve"> A bővítés alapja az lesz, hogy használja a </w:t>
-      </w:r>
-      <w:proofErr w:type="spellStart"/>
-      <w:r>
-        <w:rPr>
-          <w:i/>
-          <w:iCs/>
-          <w:lang w:val="hu-HU"/>
-        </w:rPr>
-        <w:t>trailing</w:t>
-      </w:r>
-      <w:proofErr w:type="spellEnd"/>
-      <w:r>
-        <w:rPr>
-          <w:i/>
-          <w:iCs/>
-          <w:lang w:val="hu-HU"/>
-        </w:rPr>
-        <w:t xml:space="preserve"> stop </w:t>
-      </w:r>
-      <w:proofErr w:type="spellStart"/>
-      <w:r>
-        <w:rPr>
-          <w:i/>
-          <w:iCs/>
-          <w:lang w:val="hu-HU"/>
-        </w:rPr>
-        <w:t>loss</w:t>
-      </w:r>
-      <w:proofErr w:type="spellEnd"/>
-      <w:r>
-        <w:rPr>
-          <w:lang w:val="hu-HU"/>
-        </w:rPr>
-        <w:t xml:space="preserve"> általi indikátort, vagyis az azáltal mondott trendet. Ha ez megegyezik az eredeti megállapítással, akkor nyisson csak új pozíciót.</w:t>
-      </w:r>
-    </w:p>
-    <w:p>
-      <w:pPr>
-        <w:pStyle w:val="Cmsor3"/>
-        <w:rPr>
-          <w:b/>
-          <w:bCs/>
-          <w:i/>
-          <w:iCs/>
-          <w:lang w:val="hu-HU"/>
-        </w:rPr>
-      </w:pPr>
-      <w:proofErr w:type="spellStart"/>
-      <w:r>
-        <w:rPr>
-          <w:b/>
-          <w:bCs/>
-          <w:i/>
-          <w:iCs/>
-          <w:lang w:val="hu-HU"/>
-        </w:rPr>
-        <w:t>daily-system-sar-sl.mql</w:t>
-      </w:r>
-      <w:proofErr w:type="spellEnd"/>
-    </w:p>
-    <w:p>
-      <w:pPr>
-        <w:jc w:val="both"/>
-        <w:rPr>
-          <w:lang w:val="hu-HU"/>
-        </w:rPr>
-      </w:pPr>
-      <w:r>
-        <w:rPr>
-          <w:lang w:val="hu-HU"/>
-        </w:rPr>
-        <w:t xml:space="preserve">Az említett módon, a vételi és eladási pozíció nyitásáról szóló döntéshez figyelembe vesszük a </w:t>
-      </w:r>
-      <w:r>
-        <w:rPr>
-          <w:i/>
-          <w:iCs/>
-          <w:lang w:val="hu-HU"/>
-        </w:rPr>
-        <w:t>SAR</w:t>
-      </w:r>
-      <w:r>
-        <w:rPr>
-          <w:lang w:val="hu-HU"/>
-        </w:rPr>
-        <w:t xml:space="preserve"> indikátor által mutatott trendet.</w:t>
-      </w:r>
-      <w:r>
-        <w:rPr>
-          <w:lang w:val="hu-HU"/>
-        </w:rPr>
-        <w:t xml:space="preserve"> Ezzel megpróbálva kiküszöbölni, azt, hogy trend-el szemben ne nyissunk pozíciót.</w:t>
-      </w:r>
-    </w:p>
-    <w:p>
-      <w:pPr>
-        <w:pStyle w:val="Cmsor3"/>
-        <w:rPr>
-          <w:b/>
-          <w:bCs/>
-          <w:i/>
-          <w:iCs/>
-          <w:lang w:val="hu-HU"/>
-        </w:rPr>
-      </w:pPr>
-      <w:proofErr w:type="spellStart"/>
-      <w:r>
-        <w:rPr>
-          <w:b/>
-          <w:bCs/>
-          <w:i/>
-          <w:iCs/>
-          <w:lang w:val="hu-HU"/>
-        </w:rPr>
-        <w:t>daily-system-nrtr-sl.mql</w:t>
-      </w:r>
-      <w:proofErr w:type="spellEnd"/>
-    </w:p>
-    <w:p>
-      <w:pPr>
-        <w:jc w:val="both"/>
-        <w:rPr>
-          <w:lang w:val="hu-HU"/>
-        </w:rPr>
-      </w:pPr>
-      <w:r>
-        <w:rPr>
-          <w:lang w:val="hu-HU"/>
-        </w:rPr>
-        <w:t xml:space="preserve">Az előzőhöz hasonlóan támogatva van a döntés, azonban az </w:t>
-      </w:r>
-      <w:r>
-        <w:rPr>
-          <w:i/>
-          <w:iCs/>
-          <w:lang w:val="hu-HU"/>
-        </w:rPr>
-        <w:t xml:space="preserve">NRTR </w:t>
-      </w:r>
-      <w:r>
-        <w:rPr>
-          <w:lang w:val="hu-HU"/>
-        </w:rPr>
-        <w:t>indikátor alapján.</w:t>
-      </w:r>
-    </w:p>
-    <w:p>
-      <w:pPr>
-        <w:jc w:val="both"/>
-        <w:rPr>
-          <w:b/>
-          <w:bCs/>
-          <w:lang w:val="hu-HU"/>
-        </w:rPr>
-      </w:pPr>
-      <w:r>
-        <w:rPr>
-          <w:b/>
-          <w:bCs/>
           <w:lang w:val="hu-HU"/>
         </w:rPr>
         <w:t>Tanulság, vélemények:</w:t>
@@ -3149,34 +2387,14 @@
         </w:rPr>
         <w:t xml:space="preserve">A kódolás során a </w:t>
       </w:r>
-      <w:proofErr w:type="spellStart"/>
-      <w:r>
-        <w:rPr>
-          <w:i/>
-          <w:iCs/>
-          <w:lang w:val="hu-HU"/>
-        </w:rPr>
-        <w:t>trailing</w:t>
-      </w:r>
-      <w:proofErr w:type="spellEnd"/>
-      <w:r>
-        <w:rPr>
-          <w:i/>
-          <w:iCs/>
-          <w:lang w:val="hu-HU"/>
-        </w:rPr>
-        <w:t xml:space="preserve"> stop </w:t>
-      </w:r>
-      <w:proofErr w:type="spellStart"/>
-      <w:r>
-        <w:rPr>
-          <w:i/>
-          <w:iCs/>
-          <w:lang w:val="hu-HU"/>
-        </w:rPr>
-        <w:t>loss</w:t>
-      </w:r>
-      <w:proofErr w:type="spellEnd"/>
+      <w:r>
+        <w:rPr>
+          <w:i/>
+          <w:iCs/>
+          <w:lang w:val="hu-HU"/>
+        </w:rPr>
+        <w:t>trailing stop loss</w:t>
+      </w:r>
       <w:r>
         <w:rPr>
           <w:lang w:val="hu-HU"/>
@@ -3245,41 +2463,13 @@
         </w:rPr>
         <w:t xml:space="preserve">A belefektetett energia szempontjából, szintén a </w:t>
       </w:r>
-      <w:proofErr w:type="spellStart"/>
-      <w:r>
-        <w:rPr>
-          <w:i/>
-          <w:iCs/>
-          <w:lang w:val="hu-HU"/>
-        </w:rPr>
-        <w:t>trailing</w:t>
-      </w:r>
-      <w:proofErr w:type="spellEnd"/>
-      <w:r>
-        <w:rPr>
-          <w:i/>
-          <w:iCs/>
-          <w:lang w:val="hu-HU"/>
-        </w:rPr>
-        <w:t xml:space="preserve"> stop </w:t>
-      </w:r>
-      <w:proofErr w:type="spellStart"/>
-      <w:r>
-        <w:rPr>
-          <w:i/>
-          <w:iCs/>
-          <w:lang w:val="hu-HU"/>
-        </w:rPr>
-        <w:t>loss</w:t>
-      </w:r>
-      <w:proofErr w:type="spellEnd"/>
-      <w:r>
-        <w:rPr>
-          <w:i/>
-          <w:iCs/>
-          <w:lang w:val="hu-HU"/>
-        </w:rPr>
-        <w:t xml:space="preserve"> </w:t>
+      <w:r>
+        <w:rPr>
+          <w:i/>
+          <w:iCs/>
+          <w:lang w:val="hu-HU"/>
+        </w:rPr>
+        <w:t xml:space="preserve">trailing stop loss </w:t>
       </w:r>
       <w:r>
         <w:rPr>
@@ -3330,23 +2520,13 @@
         </w:rPr>
         <w:t xml:space="preserve">Mint említettem az egyes botok rendelkeznek bemenő paraméterekkel, amiktől függ az eredményességük. Ilyen lehet pl. a </w:t>
       </w:r>
-      <w:proofErr w:type="spellStart"/>
-      <w:r>
-        <w:rPr>
-          <w:i/>
-          <w:iCs/>
-          <w:lang w:val="hu-HU"/>
-        </w:rPr>
-        <w:t>take</w:t>
-      </w:r>
-      <w:proofErr w:type="spellEnd"/>
-      <w:r>
-        <w:rPr>
-          <w:i/>
-          <w:iCs/>
-          <w:lang w:val="hu-HU"/>
-        </w:rPr>
-        <w:t xml:space="preserve"> profit </w:t>
+      <w:r>
+        <w:rPr>
+          <w:i/>
+          <w:iCs/>
+          <w:lang w:val="hu-HU"/>
+        </w:rPr>
+        <w:t xml:space="preserve">take profit </w:t>
       </w:r>
       <w:r>
         <w:rPr>
@@ -3360,18 +2540,8 @@
           <w:iCs/>
           <w:lang w:val="hu-HU"/>
         </w:rPr>
-        <w:t xml:space="preserve">stop </w:t>
-      </w:r>
-      <w:proofErr w:type="spellStart"/>
-      <w:r>
-        <w:rPr>
-          <w:i/>
-          <w:iCs/>
-          <w:lang w:val="hu-HU"/>
-        </w:rPr>
-        <w:t>loss</w:t>
-      </w:r>
-      <w:proofErr w:type="spellEnd"/>
+        <w:t>stop loss</w:t>
+      </w:r>
       <w:r>
         <w:rPr>
           <w:lang w:val="hu-HU"/>
@@ -3396,6 +2566,7 @@
         <w:rPr>
           <w:lang w:val="hu-HU"/>
         </w:rPr>
+        <w:lastRenderedPageBreak/>
         <w:t>Azonban kívülről is e</w:t>
       </w:r>
       <w:r>
@@ -3410,7 +2581,6 @@
         </w:rPr>
         <w:t xml:space="preserve"> Szerencsére a </w:t>
       </w:r>
-      <w:proofErr w:type="spellStart"/>
       <w:r>
         <w:rPr>
           <w:b/>
@@ -3419,7 +2589,6 @@
         </w:rPr>
         <w:t>MetaTrader</w:t>
       </w:r>
-      <w:proofErr w:type="spellEnd"/>
       <w:r>
         <w:rPr>
           <w:lang w:val="hu-HU"/>
@@ -3440,34 +2609,14 @@
         </w:rPr>
         <w:t xml:space="preserve"> (</w:t>
       </w:r>
-      <w:proofErr w:type="spellStart"/>
-      <w:r>
-        <w:rPr>
-          <w:i/>
-          <w:iCs/>
-          <w:lang w:val="hu-HU"/>
-        </w:rPr>
-        <w:t>Expert</w:t>
-      </w:r>
-      <w:proofErr w:type="spellEnd"/>
-      <w:r>
-        <w:rPr>
-          <w:i/>
-          <w:iCs/>
-          <w:lang w:val="hu-HU"/>
-        </w:rPr>
-        <w:t xml:space="preserve"> </w:t>
-      </w:r>
-      <w:proofErr w:type="spellStart"/>
-      <w:r>
-        <w:rPr>
-          <w:i/>
-          <w:iCs/>
-          <w:lang w:val="hu-HU"/>
-        </w:rPr>
-        <w:t>Advisor</w:t>
-      </w:r>
-      <w:proofErr w:type="spellEnd"/>
+      <w:r>
+        <w:rPr>
+          <w:i/>
+          <w:iCs/>
+          <w:lang w:val="hu-HU"/>
+        </w:rPr>
+        <w:t>Expert Advisor</w:t>
+      </w:r>
       <w:r>
         <w:rPr>
           <w:lang w:val="hu-HU"/>
@@ -3502,7 +2651,6 @@
           <w:bCs/>
           <w:lang w:val="hu-HU"/>
         </w:rPr>
-        <w:lastRenderedPageBreak/>
         <w:t>Eredmények</w:t>
       </w:r>
     </w:p>
@@ -3540,7 +2688,6 @@
         </w:rPr>
         <w:t xml:space="preserve">-ok kipróbálására, tesztelésére szintén nyújt támogatást a </w:t>
       </w:r>
-      <w:proofErr w:type="spellStart"/>
       <w:r>
         <w:rPr>
           <w:b/>
@@ -3549,7 +2696,6 @@
         </w:rPr>
         <w:t>MetaTrader</w:t>
       </w:r>
-      <w:proofErr w:type="spellEnd"/>
       <w:r>
         <w:rPr>
           <w:lang w:val="hu-HU"/>
@@ -3600,21 +2746,7 @@
         <w:rPr>
           <w:lang w:val="hu-HU"/>
         </w:rPr>
-        <w:t>Mivel napi trade-</w:t>
-      </w:r>
-      <w:proofErr w:type="spellStart"/>
-      <w:r>
-        <w:rPr>
-          <w:lang w:val="hu-HU"/>
-        </w:rPr>
-        <w:t>eket</w:t>
-      </w:r>
-      <w:proofErr w:type="spellEnd"/>
-      <w:r>
-        <w:rPr>
-          <w:lang w:val="hu-HU"/>
-        </w:rPr>
-        <w:t xml:space="preserve"> végző botokról van szó, így én az elmúlt év adatain próbáltam ki ezeket</w:t>
+        <w:t>Mivel napi trade-eket végző botokról van szó, így én az elmúlt év adatain próbáltam ki ezeket</w:t>
       </w:r>
       <w:r>
         <w:rPr>
@@ -3632,6 +2764,12 @@
         <w:rPr>
           <w:lang w:val="hu-HU"/>
         </w:rPr>
+        <w:t>, 2020.01.01-től 05.17-ig</w:t>
+      </w:r>
+      <w:r>
+        <w:rPr>
+          <w:lang w:val="hu-HU"/>
+        </w:rPr>
         <w:t>)</w:t>
       </w:r>
       <w:r>
@@ -3660,7 +2798,6 @@
         </w:rPr>
         <w:t xml:space="preserve">-s számla egyenleggel indultak a botok, és minden trade mérete 1 </w:t>
       </w:r>
-      <w:proofErr w:type="spellStart"/>
       <w:r>
         <w:rPr>
           <w:i/>
@@ -3669,7 +2806,6 @@
         </w:rPr>
         <w:t>lot</w:t>
       </w:r>
-      <w:proofErr w:type="spellEnd"/>
       <w:r>
         <w:rPr>
           <w:lang w:val="hu-HU"/>
@@ -3707,6 +2843,72 @@
           <w:lang w:val="hu-HU"/>
         </w:rPr>
         <w:t>.</w:t>
+      </w:r>
+      <w:r>
+        <w:rPr>
+          <w:lang w:val="hu-HU"/>
+        </w:rPr>
+        <w:t xml:space="preserve"> Az alaplogikában a belépési idő a reggel 6 óra, míg a </w:t>
+      </w:r>
+      <w:r>
+        <w:rPr>
+          <w:i/>
+          <w:iCs/>
+          <w:lang w:val="hu-HU"/>
+        </w:rPr>
+        <w:t xml:space="preserve">take profit 110 pip </w:t>
+      </w:r>
+      <w:r>
+        <w:rPr>
+          <w:lang w:val="hu-HU"/>
+        </w:rPr>
+        <w:t xml:space="preserve">és a </w:t>
+      </w:r>
+      <w:r>
+        <w:rPr>
+          <w:i/>
+          <w:iCs/>
+          <w:lang w:val="hu-HU"/>
+        </w:rPr>
+        <w:t>stop loss 20 pip</w:t>
+      </w:r>
+      <w:r>
+        <w:rPr>
+          <w:lang w:val="hu-HU"/>
+        </w:rPr>
+        <w:t>.</w:t>
+      </w:r>
+      <w:r>
+        <w:rPr>
+          <w:lang w:val="hu-HU"/>
+        </w:rPr>
+        <w:t xml:space="preserve"> A további paraméterek, megegyzenek a megfelelő </w:t>
+      </w:r>
+      <w:r>
+        <w:rPr>
+          <w:i/>
+          <w:iCs/>
+          <w:lang w:val="hu-HU"/>
+        </w:rPr>
+        <w:t>EA</w:t>
+      </w:r>
+      <w:r>
+        <w:rPr>
+          <w:lang w:val="hu-HU"/>
+        </w:rPr>
+        <w:t>-</w:t>
+      </w:r>
+      <w:r>
+        <w:rPr>
+          <w:lang w:val="hu-HU"/>
+        </w:rPr>
+        <w:t>o</w:t>
+      </w:r>
+      <w:r>
+        <w:rPr>
+          <w:lang w:val="hu-HU"/>
+        </w:rPr>
+        <w:t>knál.</w:t>
       </w:r>
     </w:p>
     <w:tbl>
@@ -3782,23 +2984,13 @@
                 <w:lang w:val="hu-HU"/>
               </w:rPr>
             </w:pPr>
-            <w:proofErr w:type="spellStart"/>
             <w:r>
               <w:rPr>
                 <w:b/>
                 <w:bCs/>
                 <w:lang w:val="hu-HU"/>
               </w:rPr>
-              <w:t>Össz</w:t>
-            </w:r>
-            <w:proofErr w:type="spellEnd"/>
-            <w:r>
-              <w:rPr>
-                <w:b/>
-                <w:bCs/>
-                <w:lang w:val="hu-HU"/>
-              </w:rPr>
-              <w:t xml:space="preserve"> nyereség</w:t>
+              <w:t>Össz nyereség</w:t>
             </w:r>
           </w:p>
         </w:tc>
@@ -3815,23 +3007,13 @@
                 <w:lang w:val="hu-HU"/>
               </w:rPr>
             </w:pPr>
-            <w:proofErr w:type="spellStart"/>
             <w:r>
               <w:rPr>
                 <w:b/>
                 <w:bCs/>
                 <w:lang w:val="hu-HU"/>
               </w:rPr>
-              <w:t>Össz</w:t>
-            </w:r>
-            <w:proofErr w:type="spellEnd"/>
-            <w:r>
-              <w:rPr>
-                <w:b/>
-                <w:bCs/>
-                <w:lang w:val="hu-HU"/>
-              </w:rPr>
-              <w:t xml:space="preserve"> veszteség</w:t>
+              <w:t>Össz veszteség</w:t>
             </w:r>
           </w:p>
         </w:tc>
@@ -3854,7 +3036,7 @@
                 <w:bCs/>
                 <w:lang w:val="hu-HU"/>
               </w:rPr>
-              <w:t>Végső egyenleg</w:t>
+              <w:t>Nyereség</w:t>
             </w:r>
           </w:p>
         </w:tc>
@@ -3871,14 +3053,12 @@
                 <w:lang w:val="hu-HU"/>
               </w:rPr>
             </w:pPr>
-            <w:proofErr w:type="spellStart"/>
             <w:r>
               <w:rPr>
                 <w:lang w:val="hu-HU"/>
               </w:rPr>
               <w:t>daily-system</w:t>
             </w:r>
-            <w:proofErr w:type="spellEnd"/>
           </w:p>
         </w:tc>
         <w:tc>
@@ -3915,7 +3095,13 @@
               <w:rPr>
                 <w:lang w:val="hu-HU"/>
               </w:rPr>
-              <w:t>14 881</w:t>
+              <w:t xml:space="preserve">14 </w:t>
+            </w:r>
+            <w:r>
+              <w:rPr>
+                <w:lang w:val="hu-HU"/>
+              </w:rPr>
+              <w:t>944</w:t>
             </w:r>
           </w:p>
         </w:tc>
@@ -3934,7 +3120,13 @@
               <w:rPr>
                 <w:lang w:val="hu-HU"/>
               </w:rPr>
-              <w:t>12 342</w:t>
+              <w:t>12 3</w:t>
+            </w:r>
+            <w:r>
+              <w:rPr>
+                <w:lang w:val="hu-HU"/>
+              </w:rPr>
+              <w:t>15</w:t>
             </w:r>
           </w:p>
         </w:tc>
@@ -3965,7 +3157,7 @@
               <w:rPr>
                 <w:lang w:val="hu-HU"/>
               </w:rPr>
-              <w:t>539</w:t>
+              <w:t>629</w:t>
             </w:r>
           </w:p>
         </w:tc>
@@ -3982,70 +3174,12 @@
                 <w:lang w:val="hu-HU"/>
               </w:rPr>
             </w:pPr>
-            <w:proofErr w:type="spellStart"/>
             <w:r>
               <w:rPr>
                 <w:lang w:val="hu-HU"/>
               </w:rPr>
-              <w:t>daily</w:t>
+              <w:t>daily-system-sar-sl-no-signal</w:t>
             </w:r>
-            <w:proofErr w:type="spellEnd"/>
-            <w:r>
-              <w:rPr>
-                <w:lang w:val="hu-HU"/>
-              </w:rPr>
-              <w:t>-</w:t>
-            </w:r>
-            <w:proofErr w:type="spellStart"/>
-            <w:r>
-              <w:rPr>
-                <w:lang w:val="hu-HU"/>
-              </w:rPr>
-              <w:t>system</w:t>
-            </w:r>
-            <w:proofErr w:type="spellEnd"/>
-            <w:r>
-              <w:rPr>
-                <w:lang w:val="hu-HU"/>
-              </w:rPr>
-              <w:t>-</w:t>
-            </w:r>
-            <w:proofErr w:type="spellStart"/>
-            <w:r>
-              <w:rPr>
-                <w:lang w:val="hu-HU"/>
-              </w:rPr>
-              <w:t>sar</w:t>
-            </w:r>
-            <w:proofErr w:type="spellEnd"/>
-            <w:r>
-              <w:rPr>
-                <w:lang w:val="hu-HU"/>
-              </w:rPr>
-              <w:t>-</w:t>
-            </w:r>
-            <w:proofErr w:type="spellStart"/>
-            <w:r>
-              <w:rPr>
-                <w:lang w:val="hu-HU"/>
-              </w:rPr>
-              <w:t>sl</w:t>
-            </w:r>
-            <w:proofErr w:type="spellEnd"/>
-            <w:r>
-              <w:rPr>
-                <w:lang w:val="hu-HU"/>
-              </w:rPr>
-              <w:t>-no-</w:t>
-            </w:r>
-            <w:proofErr w:type="spellStart"/>
-            <w:r>
-              <w:rPr>
-                <w:lang w:val="hu-HU"/>
-              </w:rPr>
-              <w:t>signal</w:t>
-            </w:r>
-            <w:proofErr w:type="spellEnd"/>
           </w:p>
         </w:tc>
         <w:tc>
@@ -4082,7 +3216,13 @@
               <w:rPr>
                 <w:lang w:val="hu-HU"/>
               </w:rPr>
-              <w:t>13 334</w:t>
+              <w:t>13 3</w:t>
+            </w:r>
+            <w:r>
+              <w:rPr>
+                <w:lang w:val="hu-HU"/>
+              </w:rPr>
+              <w:t>56</w:t>
             </w:r>
           </w:p>
         </w:tc>
@@ -4120,7 +3260,13 @@
               <w:rPr>
                 <w:lang w:val="hu-HU"/>
               </w:rPr>
-              <w:t>4 696</w:t>
+              <w:t xml:space="preserve">4 </w:t>
+            </w:r>
+            <w:r>
+              <w:rPr>
+                <w:lang w:val="hu-HU"/>
+              </w:rPr>
+              <w:t>718</w:t>
             </w:r>
           </w:p>
         </w:tc>
@@ -4137,70 +3283,12 @@
                 <w:lang w:val="hu-HU"/>
               </w:rPr>
             </w:pPr>
-            <w:proofErr w:type="spellStart"/>
             <w:r>
               <w:rPr>
                 <w:lang w:val="hu-HU"/>
               </w:rPr>
-              <w:t>daily</w:t>
+              <w:t>daily-system-nrtr-sl-no-signal</w:t>
             </w:r>
-            <w:proofErr w:type="spellEnd"/>
-            <w:r>
-              <w:rPr>
-                <w:lang w:val="hu-HU"/>
-              </w:rPr>
-              <w:t>-</w:t>
-            </w:r>
-            <w:proofErr w:type="spellStart"/>
-            <w:r>
-              <w:rPr>
-                <w:lang w:val="hu-HU"/>
-              </w:rPr>
-              <w:t>system</w:t>
-            </w:r>
-            <w:proofErr w:type="spellEnd"/>
-            <w:r>
-              <w:rPr>
-                <w:lang w:val="hu-HU"/>
-              </w:rPr>
-              <w:t>-</w:t>
-            </w:r>
-            <w:proofErr w:type="spellStart"/>
-            <w:r>
-              <w:rPr>
-                <w:lang w:val="hu-HU"/>
-              </w:rPr>
-              <w:t>nrtr</w:t>
-            </w:r>
-            <w:proofErr w:type="spellEnd"/>
-            <w:r>
-              <w:rPr>
-                <w:lang w:val="hu-HU"/>
-              </w:rPr>
-              <w:t>-</w:t>
-            </w:r>
-            <w:proofErr w:type="spellStart"/>
-            <w:r>
-              <w:rPr>
-                <w:lang w:val="hu-HU"/>
-              </w:rPr>
-              <w:t>sl</w:t>
-            </w:r>
-            <w:proofErr w:type="spellEnd"/>
-            <w:r>
-              <w:rPr>
-                <w:lang w:val="hu-HU"/>
-              </w:rPr>
-              <w:t>-no-</w:t>
-            </w:r>
-            <w:proofErr w:type="spellStart"/>
-            <w:r>
-              <w:rPr>
-                <w:lang w:val="hu-HU"/>
-              </w:rPr>
-              <w:t>signal</w:t>
-            </w:r>
-            <w:proofErr w:type="spellEnd"/>
           </w:p>
         </w:tc>
         <w:tc>
@@ -4237,7 +3325,13 @@
               <w:rPr>
                 <w:lang w:val="hu-HU"/>
               </w:rPr>
-              <w:t>12 995</w:t>
+              <w:t>12 99</w:t>
+            </w:r>
+            <w:r>
+              <w:rPr>
+                <w:lang w:val="hu-HU"/>
+              </w:rPr>
+              <w:t>9</w:t>
             </w:r>
           </w:p>
         </w:tc>
@@ -4262,7 +3356,13 @@
               <w:rPr>
                 <w:lang w:val="hu-HU"/>
               </w:rPr>
-              <w:t>674</w:t>
+              <w:t>6</w:t>
+            </w:r>
+            <w:r>
+              <w:rPr>
+                <w:lang w:val="hu-HU"/>
+              </w:rPr>
+              <w:t>63</w:t>
             </w:r>
           </w:p>
         </w:tc>
@@ -4287,7 +3387,7 @@
               <w:rPr>
                 <w:lang w:val="hu-HU"/>
               </w:rPr>
-              <w:t>21</w:t>
+              <w:t>36</w:t>
             </w:r>
           </w:p>
         </w:tc>
@@ -4304,14 +3404,12 @@
                 <w:lang w:val="hu-HU"/>
               </w:rPr>
             </w:pPr>
-            <w:proofErr w:type="spellStart"/>
             <w:r>
               <w:rPr>
                 <w:lang w:val="hu-HU"/>
               </w:rPr>
               <w:t>daily-system-sar-sl</w:t>
             </w:r>
-            <w:proofErr w:type="spellEnd"/>
           </w:p>
         </w:tc>
         <w:tc>
@@ -4348,7 +3446,13 @@
               <w:rPr>
                 <w:lang w:val="hu-HU"/>
               </w:rPr>
-              <w:t>4 904</w:t>
+              <w:t>4 90</w:t>
+            </w:r>
+            <w:r>
+              <w:rPr>
+                <w:lang w:val="hu-HU"/>
+              </w:rPr>
+              <w:t>6</w:t>
             </w:r>
           </w:p>
         </w:tc>
@@ -4386,7 +3490,13 @@
               <w:rPr>
                 <w:lang w:val="hu-HU"/>
               </w:rPr>
-              <w:t>2 960</w:t>
+              <w:t>2 96</w:t>
+            </w:r>
+            <w:r>
+              <w:rPr>
+                <w:lang w:val="hu-HU"/>
+              </w:rPr>
+              <w:t>2</w:t>
             </w:r>
           </w:p>
         </w:tc>
@@ -4403,14 +3513,12 @@
                 <w:lang w:val="hu-HU"/>
               </w:rPr>
             </w:pPr>
-            <w:proofErr w:type="spellStart"/>
             <w:r>
               <w:rPr>
                 <w:lang w:val="hu-HU"/>
               </w:rPr>
               <w:t>daily-system-nrtr-sl</w:t>
             </w:r>
-            <w:proofErr w:type="spellEnd"/>
           </w:p>
         </w:tc>
         <w:tc>
@@ -4447,7 +3555,13 @@
               <w:rPr>
                 <w:lang w:val="hu-HU"/>
               </w:rPr>
-              <w:t>8 383</w:t>
+              <w:t>8 38</w:t>
+            </w:r>
+            <w:r>
+              <w:rPr>
+                <w:lang w:val="hu-HU"/>
+              </w:rPr>
+              <w:t>5</w:t>
             </w:r>
           </w:p>
         </w:tc>
@@ -4485,7 +3599,195 @@
               <w:rPr>
                 <w:lang w:val="hu-HU"/>
               </w:rPr>
-              <w:t>4 893</w:t>
+              <w:t>4 89</w:t>
+            </w:r>
+            <w:r>
+              <w:rPr>
+                <w:lang w:val="hu-HU"/>
+              </w:rPr>
+              <w:t>5</w:t>
+            </w:r>
+          </w:p>
+        </w:tc>
+      </w:tr>
+      <w:tr>
+        <w:tc>
+          <w:tcPr>
+            <w:tcW w:w="3055" w:type="dxa"/>
+          </w:tcPr>
+          <w:p>
+            <w:pPr>
+              <w:jc w:val="center"/>
+            </w:pPr>
+            <w:r>
+              <w:t>daily-system-sar</w:t>
+            </w:r>
+          </w:p>
+        </w:tc>
+        <w:tc>
+          <w:tcPr>
+            <w:tcW w:w="1440" w:type="dxa"/>
+          </w:tcPr>
+          <w:p>
+            <w:pPr>
+              <w:jc w:val="center"/>
+              <w:rPr>
+                <w:lang w:val="hu-HU"/>
+              </w:rPr>
+            </w:pPr>
+            <w:r>
+              <w:rPr>
+                <w:lang w:val="hu-HU"/>
+              </w:rPr>
+              <w:t>33</w:t>
+            </w:r>
+          </w:p>
+        </w:tc>
+        <w:tc>
+          <w:tcPr>
+            <w:tcW w:w="1530" w:type="dxa"/>
+          </w:tcPr>
+          <w:p>
+            <w:pPr>
+              <w:jc w:val="center"/>
+              <w:rPr>
+                <w:lang w:val="hu-HU"/>
+              </w:rPr>
+            </w:pPr>
+            <w:r>
+              <w:rPr>
+                <w:lang w:val="hu-HU"/>
+              </w:rPr>
+              <w:t>5 075</w:t>
+            </w:r>
+          </w:p>
+        </w:tc>
+        <w:tc>
+          <w:tcPr>
+            <w:tcW w:w="1620" w:type="dxa"/>
+          </w:tcPr>
+          <w:p>
+            <w:pPr>
+              <w:jc w:val="center"/>
+              <w:rPr>
+                <w:lang w:val="hu-HU"/>
+              </w:rPr>
+            </w:pPr>
+            <w:r>
+              <w:rPr>
+                <w:lang w:val="hu-HU"/>
+              </w:rPr>
+              <w:t>4 019</w:t>
+            </w:r>
+          </w:p>
+        </w:tc>
+        <w:tc>
+          <w:tcPr>
+            <w:tcW w:w="1705" w:type="dxa"/>
+          </w:tcPr>
+          <w:p>
+            <w:pPr>
+              <w:jc w:val="center"/>
+              <w:rPr>
+                <w:lang w:val="hu-HU"/>
+              </w:rPr>
+            </w:pPr>
+            <w:r>
+              <w:rPr>
+                <w:lang w:val="hu-HU"/>
+              </w:rPr>
+              <w:t>1 056</w:t>
+            </w:r>
+          </w:p>
+        </w:tc>
+      </w:tr>
+      <w:tr>
+        <w:tc>
+          <w:tcPr>
+            <w:tcW w:w="3055" w:type="dxa"/>
+          </w:tcPr>
+          <w:p>
+            <w:pPr>
+              <w:jc w:val="center"/>
+            </w:pPr>
+            <w:r>
+              <w:t>daily-system-nrtr</w:t>
+            </w:r>
+          </w:p>
+        </w:tc>
+        <w:tc>
+          <w:tcPr>
+            <w:tcW w:w="1440" w:type="dxa"/>
+          </w:tcPr>
+          <w:p>
+            <w:pPr>
+              <w:jc w:val="center"/>
+              <w:rPr>
+                <w:lang w:val="hu-HU"/>
+              </w:rPr>
+            </w:pPr>
+            <w:r>
+              <w:rPr>
+                <w:lang w:val="hu-HU"/>
+              </w:rPr>
+              <w:t>51</w:t>
+            </w:r>
+          </w:p>
+        </w:tc>
+        <w:tc>
+          <w:tcPr>
+            <w:tcW w:w="1530" w:type="dxa"/>
+          </w:tcPr>
+          <w:p>
+            <w:pPr>
+              <w:jc w:val="center"/>
+              <w:rPr>
+                <w:lang w:val="hu-HU"/>
+              </w:rPr>
+            </w:pPr>
+            <w:r>
+              <w:rPr>
+                <w:lang w:val="hu-HU"/>
+              </w:rPr>
+              <w:t>9 118</w:t>
+            </w:r>
+          </w:p>
+        </w:tc>
+        <w:tc>
+          <w:tcPr>
+            <w:tcW w:w="1620" w:type="dxa"/>
+          </w:tcPr>
+          <w:p>
+            <w:pPr>
+              <w:jc w:val="center"/>
+              <w:rPr>
+                <w:lang w:val="hu-HU"/>
+              </w:rPr>
+            </w:pPr>
+            <w:r>
+              <w:rPr>
+                <w:lang w:val="hu-HU"/>
+              </w:rPr>
+              <w:t>6 054</w:t>
+            </w:r>
+          </w:p>
+        </w:tc>
+        <w:tc>
+          <w:tcPr>
+            <w:tcW w:w="1705" w:type="dxa"/>
+          </w:tcPr>
+          <w:p>
+            <w:pPr>
+              <w:jc w:val="center"/>
+              <w:rPr>
+                <w:lang w:val="hu-HU"/>
+              </w:rPr>
+            </w:pPr>
+            <w:r>
+              <w:rPr>
+                <w:lang w:val="hu-HU"/>
+              </w:rPr>
+              <w:t>3 064</w:t>
             </w:r>
           </w:p>
         </w:tc>
@@ -4510,27 +3812,7 @@
         <w:rPr>
           <w:lang w:val="hu-HU"/>
         </w:rPr>
-        <w:t>Nyilvánvalóan egy múltbéli sikeres teszt nem bizonyítja az élőben való sikeres kereskedést</w:t>
-      </w:r>
-      <w:r>
-        <w:rPr>
-          <w:lang w:val="hu-HU"/>
-        </w:rPr>
-        <w:t xml:space="preserve">, hiszen előfordulhat, hogy az adott idő intervallumra optimalizáltan működik csak jól az adott stratégia. Azonban jó alapot ad a további tesztelésre, más intervallumokra, valamint </w:t>
-      </w:r>
-      <w:proofErr w:type="spellStart"/>
-      <w:r>
-        <w:rPr>
-          <w:lang w:val="hu-HU"/>
-        </w:rPr>
-        <w:t>demo</w:t>
-      </w:r>
-      <w:proofErr w:type="spellEnd"/>
-      <w:r>
-        <w:rPr>
-          <w:lang w:val="hu-HU"/>
-        </w:rPr>
-        <w:t xml:space="preserve"> számlán való élő használatra.</w:t>
+        <w:t>Nyilvánvalóan egy múltbéli sikeres teszt nem bizonyítja az élőben való sikeres kereskedést, hiszen előfordulhat, hogy az adott idő intervallumra optimalizáltan működik csak jól az adott stratégia. Azonban jó alapot ad a további tesztelésre, más intervallumokra, valamint demo számlán való élő használatra.</w:t>
       </w:r>
     </w:p>
     <w:p>
@@ -4558,41 +3840,448 @@
         <w:rPr>
           <w:lang w:val="hu-HU"/>
         </w:rPr>
-        <w:t>-</w:t>
-      </w:r>
-      <w:proofErr w:type="spellStart"/>
-      <w:r>
-        <w:rPr>
-          <w:lang w:val="hu-HU"/>
-        </w:rPr>
-        <w:t>at</w:t>
-      </w:r>
-      <w:proofErr w:type="spellEnd"/>
-      <w:r>
-        <w:rPr>
-          <w:lang w:val="hu-HU"/>
-        </w:rPr>
-        <w:t xml:space="preserve"> nem próbáltam ki rendesen </w:t>
-      </w:r>
-      <w:proofErr w:type="spellStart"/>
-      <w:r>
-        <w:rPr>
-          <w:lang w:val="hu-HU"/>
-        </w:rPr>
-        <w:t>demo</w:t>
-      </w:r>
-      <w:proofErr w:type="spellEnd"/>
-      <w:r>
-        <w:rPr>
-          <w:lang w:val="hu-HU"/>
-        </w:rPr>
-        <w:t xml:space="preserve"> számlán élőben, hiszen ezek napi kötéseket végeznek, így bármi jelentős eredmény érdekében 1-2 hónapig futniuk kellene.</w:t>
+        <w:t>-at nem próbáltam ki rendesen demo számlán élőben, hiszen ezek napi kötéseket végeznek, így bármi jelentős eredmény érdekében 1-2 hónapig futniuk kellene.</w:t>
+      </w:r>
+    </w:p>
+    <w:p>
+      <w:pPr>
+        <w:jc w:val="both"/>
+        <w:rPr>
+          <w:lang w:val="hu-HU"/>
+        </w:rPr>
+      </w:pPr>
+      <w:r>
+        <w:rPr>
+          <w:lang w:val="hu-HU"/>
+        </w:rPr>
+        <w:t xml:space="preserve">Ezáltal </w:t>
+      </w:r>
+      <w:r>
+        <w:rPr>
+          <w:lang w:val="hu-HU"/>
+        </w:rPr>
+        <w:t>messzemenő következtetéseket nem szeretnék levonni az egyes konkrét eredményekből, sokkal inkább az összehasonlításokból. Kezdésként meglepőnek tűnhet, hogy egy ennyire egyszerű stratégia már az alap kofigurációban (</w:t>
+      </w:r>
+      <w:r>
+        <w:rPr>
+          <w:i/>
+          <w:iCs/>
+          <w:lang w:val="hu-HU"/>
+        </w:rPr>
+        <w:t>daily-system</w:t>
+      </w:r>
+      <w:r>
+        <w:rPr>
+          <w:lang w:val="hu-HU"/>
+        </w:rPr>
+        <w:t>) is meglehetősen nyereséges. Nekem is meglepő volt, azonban megnézve a futása során az egyenleg változását, a következőt látjuk:</w:t>
+      </w:r>
+    </w:p>
+    <w:p>
+      <w:pPr>
+        <w:jc w:val="center"/>
+        <w:rPr>
+          <w:lang w:val="hu-HU"/>
+        </w:rPr>
+      </w:pPr>
+      <w:r>
+        <w:rPr>
+          <w:lang w:val="hu-HU"/>
+        </w:rPr>
+        <w:lastRenderedPageBreak/>
+        <w:drawing>
+          <wp:inline distT="0" distB="0" distL="0" distR="0" wp14:anchorId="10B59CD6" wp14:editId="0246C89F">
+            <wp:extent cx="5440680" cy="1959458"/>
+            <wp:effectExtent l="0" t="0" r="7620" b="3175"/>
+            <wp:docPr id="1" name="Kép 1"/>
+            <wp:cNvGraphicFramePr>
+              <a:graphicFrameLocks xmlns:a="http://schemas.openxmlformats.org/drawingml/2006/main" noChangeAspect="1"/>
+            </wp:cNvGraphicFramePr>
+            <a:graphic xmlns:a="http://schemas.openxmlformats.org/drawingml/2006/main">
+              <a:graphicData uri="http://schemas.openxmlformats.org/drawingml/2006/picture">
+                <pic:pic xmlns:pic="http://schemas.openxmlformats.org/drawingml/2006/picture">
+                  <pic:nvPicPr>
+                    <pic:cNvPr id="1" name=""/>
+                    <pic:cNvPicPr/>
+                  </pic:nvPicPr>
+                  <pic:blipFill>
+                    <a:blip r:embed="rId8"/>
+                    <a:stretch>
+                      <a:fillRect/>
+                    </a:stretch>
+                  </pic:blipFill>
+                  <pic:spPr>
+                    <a:xfrm>
+                      <a:off x="0" y="0"/>
+                      <a:ext cx="5454694" cy="1964505"/>
+                    </a:xfrm>
+                    <a:prstGeom prst="rect">
+                      <a:avLst/>
+                    </a:prstGeom>
+                  </pic:spPr>
+                </pic:pic>
+              </a:graphicData>
+            </a:graphic>
+          </wp:inline>
+        </w:drawing>
+      </w:r>
+    </w:p>
+    <w:p>
+      <w:pPr>
+        <w:jc w:val="both"/>
+        <w:rPr>
+          <w:lang w:val="hu-HU"/>
+        </w:rPr>
+      </w:pPr>
+      <w:r>
+        <w:rPr>
+          <w:lang w:val="hu-HU"/>
+        </w:rPr>
+        <w:t>A bot a nyereségének nagy részét március első felében szedte össze. Megnézve ekkor az EUR/USD árfolyamot, megállapíthatjuk, hogy egy hatalmas lefele ívelő trend volt végig. Jelen esetben ezt a járvány okozta, hiszen, ha visszaemlékszük, akkor pont március első felében indult be a járvány Európában,</w:t>
+      </w:r>
+      <w:r>
+        <w:rPr>
+          <w:lang w:val="hu-HU"/>
+        </w:rPr>
+        <w:t xml:space="preserve"> mindamellett, hogy </w:t>
+      </w:r>
+      <w:r>
+        <w:rPr>
+          <w:lang w:val="hu-HU"/>
+        </w:rPr>
+        <w:t>még az Egyesült Államokban kevésbé. Ez magyarázza is, hogy az Euró miért gyengült ennyire az USA dollárral szemben. Viszont a bottal kapcsolatban, ez csak annyit jelent, hogy a nagyon erős, hosszú bear trend-re meglehetősen jól működik.</w:t>
+      </w:r>
+    </w:p>
+    <w:p>
+      <w:pPr>
+        <w:jc w:val="both"/>
+        <w:rPr>
+          <w:lang w:val="hu-HU"/>
+        </w:rPr>
+      </w:pPr>
+      <w:r>
+        <w:rPr>
+          <w:lang w:val="hu-HU"/>
+        </w:rPr>
+        <w:t xml:space="preserve">Áprilistól nézve azonban, már azt láthatjuk, hogy inkább veszteséges volt ez az alap </w:t>
+      </w:r>
+      <w:r>
+        <w:rPr>
+          <w:i/>
+          <w:iCs/>
+          <w:lang w:val="hu-HU"/>
+        </w:rPr>
+        <w:t>EA</w:t>
+      </w:r>
+      <w:r>
+        <w:rPr>
+          <w:lang w:val="hu-HU"/>
+        </w:rPr>
+        <w:t>.</w:t>
+      </w:r>
+      <w:r>
+        <w:rPr>
+          <w:lang w:val="hu-HU"/>
+        </w:rPr>
+        <w:t xml:space="preserve"> Ennek ellenére az összehasonlításnak megfelelő kiindulópontja lehet.</w:t>
+      </w:r>
+      <w:r>
+        <w:rPr>
+          <w:lang w:val="hu-HU"/>
+        </w:rPr>
+        <w:t xml:space="preserve"> A következő változat a </w:t>
+      </w:r>
+      <w:r>
+        <w:rPr>
+          <w:i/>
+          <w:iCs/>
+          <w:lang w:val="hu-HU"/>
+        </w:rPr>
+        <w:t>daily-system-sar-sl-no-signal</w:t>
+      </w:r>
+      <w:r>
+        <w:rPr>
+          <w:lang w:val="hu-HU"/>
+        </w:rPr>
+        <w:t xml:space="preserve">, ami annyit jelent, hogy az alap rendszerre alkalmazva lett egy </w:t>
+      </w:r>
+      <w:r>
+        <w:rPr>
+          <w:i/>
+          <w:iCs/>
+          <w:lang w:val="hu-HU"/>
+        </w:rPr>
+        <w:t xml:space="preserve">trailing stop loss </w:t>
+      </w:r>
+      <w:r>
+        <w:rPr>
+          <w:lang w:val="hu-HU"/>
+        </w:rPr>
+        <w:t xml:space="preserve">(méghozzá </w:t>
+      </w:r>
+      <w:r>
+        <w:rPr>
+          <w:i/>
+          <w:iCs/>
+          <w:lang w:val="hu-HU"/>
+        </w:rPr>
+        <w:t>SAR</w:t>
+      </w:r>
+      <w:r>
+        <w:rPr>
+          <w:lang w:val="hu-HU"/>
+        </w:rPr>
+        <w:t xml:space="preserve"> indikátor alapú)</w:t>
+      </w:r>
+      <w:r>
+        <w:rPr>
+          <w:lang w:val="hu-HU"/>
+        </w:rPr>
+        <w:t>, de emelett nincs változtatás, még mindig minden nap történik egy pozíció nyitás.</w:t>
+      </w:r>
+      <w:r>
+        <w:rPr>
+          <w:lang w:val="hu-HU"/>
+        </w:rPr>
+        <w:t xml:space="preserve"> A nyereség viszont számottevően több.</w:t>
+      </w:r>
+      <w:r>
+        <w:rPr>
+          <w:lang w:val="hu-HU"/>
+        </w:rPr>
+        <w:t xml:space="preserve"> Nyilvánvalóan az előnyös márciusi időszakra ugyanolyan jól fog működni ez a változat is, azonban az ezen kívüli részeken mérsékli a veszteség mennyiségét (ez látszik a veszteség oszlop adataiból is). Ez olyan szempontból jó hír, hogy az implementált </w:t>
+      </w:r>
+      <w:r>
+        <w:rPr>
+          <w:i/>
+          <w:iCs/>
+          <w:lang w:val="hu-HU"/>
+        </w:rPr>
+        <w:t>trailing stop loss</w:t>
+      </w:r>
+      <w:r>
+        <w:rPr>
+          <w:lang w:val="hu-HU"/>
+        </w:rPr>
+        <w:t xml:space="preserve"> működik.</w:t>
       </w:r>
       <w:r>
         <w:rPr>
           <w:lang w:val="hu-HU"/>
         </w:rPr>
         <w:t xml:space="preserve"> </w:t>
+      </w:r>
+    </w:p>
+    <w:p>
+      <w:pPr>
+        <w:jc w:val="both"/>
+        <w:rPr>
+          <w:lang w:val="hu-HU"/>
+        </w:rPr>
+      </w:pPr>
+      <w:r>
+        <w:rPr>
+          <w:lang w:val="hu-HU"/>
+        </w:rPr>
+        <w:t>Megnézve egy másik (</w:t>
+      </w:r>
+      <w:r>
+        <w:rPr>
+          <w:i/>
+          <w:iCs/>
+          <w:lang w:val="hu-HU"/>
+        </w:rPr>
+        <w:t>NRTR</w:t>
+      </w:r>
+      <w:r>
+        <w:rPr>
+          <w:lang w:val="hu-HU"/>
+        </w:rPr>
+        <w:t xml:space="preserve">) indikátor alapú </w:t>
+      </w:r>
+      <w:r>
+        <w:rPr>
+          <w:i/>
+          <w:iCs/>
+          <w:lang w:val="hu-HU"/>
+        </w:rPr>
+        <w:t>trailing stop loss</w:t>
+      </w:r>
+      <w:r>
+        <w:rPr>
+          <w:lang w:val="hu-HU"/>
+        </w:rPr>
+        <w:t>-al felvértezett alap változatot (</w:t>
+      </w:r>
+      <w:r>
+        <w:rPr>
+          <w:i/>
+          <w:iCs/>
+          <w:lang w:val="hu-HU"/>
+        </w:rPr>
+        <w:t>daily-system-nrtr-no-signal</w:t>
+      </w:r>
+      <w:r>
+        <w:rPr>
+          <w:lang w:val="hu-HU"/>
+        </w:rPr>
+        <w:t>), hasonló megállapításokat tehetünk, nincs számottevő különbség.</w:t>
+      </w:r>
+      <w:r>
+        <w:rPr>
+          <w:lang w:val="hu-HU"/>
+        </w:rPr>
+        <w:t xml:space="preserve"> Azonban ennek az indikátornak a vonalán tovább haladva, vegyük a </w:t>
+      </w:r>
+      <w:r>
+        <w:rPr>
+          <w:i/>
+          <w:iCs/>
+          <w:lang w:val="hu-HU"/>
+        </w:rPr>
+        <w:t>daily-system-nrtr-sl</w:t>
+      </w:r>
+      <w:r>
+        <w:rPr>
+          <w:lang w:val="hu-HU"/>
+        </w:rPr>
+        <w:t xml:space="preserve"> változatot, ami az előzőtől abban különbözik, hogy a napi pozíciónyitásnál, figyelembe veszi, hogy az indikátor alapján milyen trend van. Csak akkor történik kötés, ha ez és az alapjel egyezik.</w:t>
+      </w:r>
+      <w:r>
+        <w:rPr>
+          <w:lang w:val="hu-HU"/>
+        </w:rPr>
+        <w:t xml:space="preserve"> Vagyis kevesebb kötésre számíthatunk. Az eredményekből ez jól is látszik és emelett a nyereség</w:t>
+      </w:r>
+      <w:r>
+        <w:rPr>
+          <w:lang w:val="hu-HU"/>
+        </w:rPr>
+        <w:t xml:space="preserve"> </w:t>
+      </w:r>
+      <w:r>
+        <w:rPr>
+          <w:lang w:val="hu-HU"/>
+        </w:rPr>
+        <w:t xml:space="preserve">nem csökkent (pedig a kötések száma majdnem a felére csökkent). </w:t>
+      </w:r>
+    </w:p>
+    <w:p>
+      <w:pPr>
+        <w:jc w:val="both"/>
+        <w:rPr>
+          <w:lang w:val="hu-HU"/>
+        </w:rPr>
+      </w:pPr>
+      <w:r>
+        <w:rPr>
+          <w:lang w:val="hu-HU"/>
+        </w:rPr>
+        <w:t>A nyereséges március első felét figyelmen kívül hagyva, azt mondhatjuk, hogy ezzel a plusz döntési feltétellel mind az össz nyereség, mind az össz veszteség csökkent, azonban szerencsére a veszteségek nagyobb mértékben. Ebben a felállásban, viszonylag kevés volt az össz veszteség, ami az én meglátásom szerint pozitív dolog</w:t>
+      </w:r>
+      <w:r>
+        <w:rPr>
+          <w:lang w:val="hu-HU"/>
+        </w:rPr>
+        <w:t>.</w:t>
+      </w:r>
+    </w:p>
+    <w:p>
+      <w:pPr>
+        <w:jc w:val="both"/>
+        <w:rPr>
+          <w:lang w:val="hu-HU"/>
+        </w:rPr>
+      </w:pPr>
+      <w:r>
+        <w:rPr>
+          <w:lang w:val="hu-HU"/>
+        </w:rPr>
+        <w:t xml:space="preserve">Ennek a változatnak a </w:t>
+      </w:r>
+      <w:r>
+        <w:rPr>
+          <w:i/>
+          <w:iCs/>
+          <w:lang w:val="hu-HU"/>
+        </w:rPr>
+        <w:t>SAR</w:t>
+      </w:r>
+      <w:r>
+        <w:rPr>
+          <w:lang w:val="hu-HU"/>
+        </w:rPr>
+        <w:t xml:space="preserve"> indikátoros párjánál hasonlókat mondhatunk el, azonban, az össz nyereség nagyobb mértékben esett és még kevesebb kötés született.</w:t>
+      </w:r>
+    </w:p>
+    <w:p>
+      <w:pPr>
+        <w:jc w:val="both"/>
+        <w:rPr>
+          <w:lang w:val="hu-HU"/>
+        </w:rPr>
+      </w:pPr>
+      <w:r>
+        <w:rPr>
+          <w:lang w:val="hu-HU"/>
+        </w:rPr>
+        <w:t xml:space="preserve">Végül az utolsó két változat annyiban tér el, hogy nem alkalmaznak </w:t>
+      </w:r>
+      <w:r>
+        <w:rPr>
+          <w:i/>
+          <w:iCs/>
+          <w:lang w:val="hu-HU"/>
+        </w:rPr>
+        <w:t>trailing stop loss</w:t>
+      </w:r>
+      <w:r>
+        <w:rPr>
+          <w:lang w:val="hu-HU"/>
+        </w:rPr>
+        <w:t>-t, csak a plusz döntési feltételt. Így a kötések száma nem változik, azonban láthatjuk, hogy az össz veszteség mindkét esetben (</w:t>
+      </w:r>
+      <w:r>
+        <w:rPr>
+          <w:i/>
+          <w:iCs/>
+          <w:lang w:val="hu-HU"/>
+        </w:rPr>
+        <w:t xml:space="preserve">SAR </w:t>
+      </w:r>
+      <w:r>
+        <w:rPr>
+          <w:lang w:val="hu-HU"/>
+        </w:rPr>
+        <w:t xml:space="preserve">és </w:t>
+      </w:r>
+      <w:r>
+        <w:rPr>
+          <w:i/>
+          <w:iCs/>
+          <w:lang w:val="hu-HU"/>
+        </w:rPr>
+        <w:t>NRTR</w:t>
+      </w:r>
+      <w:r>
+        <w:rPr>
+          <w:lang w:val="hu-HU"/>
+        </w:rPr>
+        <w:t xml:space="preserve">) jobban megugrik, mint az össz nyereség. Ez szintén az implementált </w:t>
+      </w:r>
+      <w:r>
+        <w:rPr>
+          <w:i/>
+          <w:iCs/>
+          <w:lang w:val="hu-HU"/>
+        </w:rPr>
+        <w:t>trailing stop loss</w:t>
+      </w:r>
+      <w:r>
+        <w:rPr>
+          <w:lang w:val="hu-HU"/>
+        </w:rPr>
+        <w:t>-t igazolja.</w:t>
       </w:r>
     </w:p>
     <w:p>
@@ -4610,6 +4299,7 @@
           <w:bCs/>
           <w:lang w:val="hu-HU"/>
         </w:rPr>
+        <w:lastRenderedPageBreak/>
         <w:t>Tanulság, vélemény:</w:t>
       </w:r>
     </w:p>
@@ -4624,345 +4314,305 @@
         <w:rPr>
           <w:lang w:val="hu-HU"/>
         </w:rPr>
-        <w:t>Nyilvánvalóan egy múltbéli sikeres teszt nem bizonyítja az élőben való sikeres kereskedést.</w:t>
-      </w:r>
-    </w:p>
-    <w:p>
-      <w:pPr>
-        <w:rPr>
-          <w:lang w:val="hu-HU"/>
-        </w:rPr>
-      </w:pPr>
-      <w:proofErr w:type="spellStart"/>
-      <w:r>
-        <w:rPr>
-          <w:lang w:val="hu-HU"/>
-        </w:rPr>
-        <w:t>dsdfs</w:t>
-      </w:r>
-      <w:proofErr w:type="spellEnd"/>
+        <w:t>Tanulságnak azt vonnám le, hogy meglepően számít a back test-eknél, hogy milyen időszakról is van szó, hiszen egy nagy rendhagyó esemény erősen beleszólhat a dolgokba. Továbbá az egyes bemenő paraméterek nyilvánvalóan rendkívül befolyásolják a végkimenetelt, azonban optimalizálásnál jó figyelni arra, hogy lehet, hogy a legjobbnak tűnő paraméterhalmaz, csak az adott időszakra olyan eredményes, és érdemes kipróbálni, megnézni másik időszakra is és így több eredmény alapján dönteni.</w:t>
+      </w:r>
+    </w:p>
+    <w:p>
+      <w:pPr>
+        <w:jc w:val="both"/>
+        <w:rPr>
+          <w:lang w:val="hu-HU"/>
+        </w:rPr>
+      </w:pPr>
+      <w:r>
+        <w:rPr>
+          <w:lang w:val="hu-HU"/>
+        </w:rPr>
+        <w:t xml:space="preserve">Azt viszont jó látni, hogy a </w:t>
+      </w:r>
+      <w:r>
+        <w:rPr>
+          <w:i/>
+          <w:iCs/>
+          <w:lang w:val="hu-HU"/>
+        </w:rPr>
+        <w:t>trailing stop loss</w:t>
+      </w:r>
+      <w:r>
+        <w:rPr>
+          <w:lang w:val="hu-HU"/>
+        </w:rPr>
+        <w:t xml:space="preserve"> rendszer implementálása sikeres volt</w:t>
+      </w:r>
       <w:r>
         <w:rPr>
           <w:lang w:val="hu-HU"/>
         </w:rPr>
         <w:t xml:space="preserve"> </w:t>
       </w:r>
-      <w:proofErr w:type="spellStart"/>
-      <w:r>
-        <w:rPr>
-          <w:lang w:val="hu-HU"/>
-        </w:rPr>
-        <w:t>ds</w:t>
-      </w:r>
-      <w:proofErr w:type="spellEnd"/>
+      <w:r>
+        <w:rPr>
+          <w:lang w:val="hu-HU"/>
+        </w:rPr>
+        <w:t>és hogy az általában pozitívan javítja az eredményeket, a veszteségek csökkentésével.</w:t>
+      </w:r>
+    </w:p>
+    <w:p>
+      <w:pPr>
+        <w:jc w:val="both"/>
+        <w:rPr>
+          <w:lang w:val="hu-HU"/>
+        </w:rPr>
+      </w:pPr>
+    </w:p>
+    <w:p>
+      <w:pPr>
+        <w:pStyle w:val="Cmsor2"/>
+        <w:numPr>
+          <w:ilvl w:val="0"/>
+          <w:numId w:val="4"/>
+        </w:numPr>
+        <w:rPr>
+          <w:b/>
+          <w:bCs/>
+          <w:lang w:val="hu-HU"/>
+        </w:rPr>
+      </w:pPr>
+      <w:r>
+        <w:rPr>
+          <w:b/>
+          <w:bCs/>
+          <w:lang w:val="hu-HU"/>
+        </w:rPr>
+        <w:t>Egyéb próbálkozások és jövőbeli tervek</w:t>
+      </w:r>
+    </w:p>
+    <w:p>
+      <w:pPr>
+        <w:rPr>
+          <w:lang w:val="hu-HU"/>
+        </w:rPr>
+      </w:pPr>
+    </w:p>
+    <w:p>
+      <w:pPr>
+        <w:jc w:val="both"/>
+        <w:rPr>
+          <w:lang w:val="hu-HU"/>
+        </w:rPr>
+      </w:pPr>
+      <w:r>
+        <w:rPr>
+          <w:lang w:val="hu-HU"/>
+        </w:rPr>
+        <w:t xml:space="preserve">A fenti </w:t>
+      </w:r>
+      <w:r>
+        <w:rPr>
+          <w:i/>
+          <w:iCs/>
+          <w:lang w:val="hu-HU"/>
+        </w:rPr>
+        <w:t xml:space="preserve">EA </w:t>
+      </w:r>
+      <w:r>
+        <w:rPr>
+          <w:lang w:val="hu-HU"/>
+        </w:rPr>
+        <w:t xml:space="preserve">változatokon kívül, volt még egy próbálkozásom, aminek az alapját három indikátor adta (egy mozgó átlag pár, a </w:t>
+      </w:r>
+      <w:r>
+        <w:rPr>
+          <w:i/>
+          <w:iCs/>
+          <w:lang w:val="hu-HU"/>
+        </w:rPr>
+        <w:t xml:space="preserve">Stochastic </w:t>
+      </w:r>
+      <w:r>
+        <w:rPr>
+          <w:lang w:val="hu-HU"/>
+        </w:rPr>
+        <w:t xml:space="preserve">és az </w:t>
+      </w:r>
+      <w:r>
+        <w:rPr>
+          <w:i/>
+          <w:iCs/>
+          <w:lang w:val="hu-HU"/>
+        </w:rPr>
+        <w:t>RSI</w:t>
+      </w:r>
+      <w:r>
+        <w:rPr>
+          <w:lang w:val="hu-HU"/>
+        </w:rPr>
+        <w:t xml:space="preserve">), és ezek alapján volt megszabva egy összetettebb belépési feltétel, azonban ez nem bizonyult hatékonynak (ezt már nem </w:t>
+      </w:r>
+      <w:r>
+        <w:rPr>
+          <w:i/>
+          <w:iCs/>
+          <w:lang w:val="hu-HU"/>
+        </w:rPr>
+        <w:t>H1</w:t>
+      </w:r>
+      <w:r>
+        <w:rPr>
+          <w:lang w:val="hu-HU"/>
+        </w:rPr>
+        <w:t>, hanem rövidebb időlépésben próbáltam). Így erről nem is beszélnék bővebben.</w:t>
+      </w:r>
+    </w:p>
+    <w:p>
+      <w:pPr>
+        <w:jc w:val="both"/>
+        <w:rPr>
+          <w:lang w:val="hu-HU"/>
+        </w:rPr>
+      </w:pPr>
+      <w:r>
+        <w:rPr>
+          <w:lang w:val="hu-HU"/>
+        </w:rPr>
+        <w:t>Jövőbeli terveim között van az elméleti tudásom mélyítése, annak érdekében, hogy rendesen feltérképezzem a rövidebb időintervallumú kereskedést (</w:t>
+      </w:r>
+      <w:r>
+        <w:rPr>
+          <w:i/>
+          <w:iCs/>
+          <w:lang w:val="hu-HU"/>
+        </w:rPr>
+        <w:t>scalping</w:t>
+      </w:r>
+      <w:r>
+        <w:rPr>
+          <w:lang w:val="hu-HU"/>
+        </w:rPr>
+        <w:t xml:space="preserve">). A fő cél egy stratégia kidolgozása, vagy megismerése, ami ilyen helyzetben jól helyt áll. Ez rendkívül eltér a mostani általam implementált </w:t>
+      </w:r>
+      <w:r>
+        <w:rPr>
+          <w:i/>
+          <w:iCs/>
+          <w:lang w:val="hu-HU"/>
+        </w:rPr>
+        <w:t>EA</w:t>
+      </w:r>
+      <w:r>
+        <w:rPr>
+          <w:lang w:val="hu-HU"/>
+        </w:rPr>
+        <w:t>-októl, így egy teljesen új irány lenne.</w:t>
+      </w:r>
+    </w:p>
+    <w:p>
+      <w:pPr>
+        <w:jc w:val="both"/>
+        <w:rPr>
+          <w:lang w:val="hu-HU"/>
+        </w:rPr>
+      </w:pPr>
+      <w:r>
+        <w:rPr>
+          <w:lang w:val="hu-HU"/>
+        </w:rPr>
+        <w:t xml:space="preserve">Az új irányon kívül hasznos lenne tovább mélyíteni az </w:t>
+      </w:r>
+      <w:r>
+        <w:rPr>
+          <w:i/>
+          <w:iCs/>
+          <w:lang w:val="hu-HU"/>
+        </w:rPr>
+        <w:t>MQL5</w:t>
+      </w:r>
+      <w:r>
+        <w:rPr>
+          <w:lang w:val="hu-HU"/>
+        </w:rPr>
+        <w:t xml:space="preserve"> tudásomat is, annak érdekében, hogy bonyolultabb feltételeket és stratégiákat alkalmazni lehessen.</w:t>
+      </w:r>
+    </w:p>
+    <w:p>
+      <w:pPr>
+        <w:jc w:val="both"/>
+        <w:rPr>
+          <w:lang w:val="hu-HU"/>
+        </w:rPr>
+      </w:pPr>
+      <w:r>
+        <w:rPr>
+          <w:lang w:val="hu-HU"/>
+        </w:rPr>
+        <w:t xml:space="preserve">A mostani </w:t>
+      </w:r>
+      <w:r>
+        <w:rPr>
+          <w:i/>
+          <w:iCs/>
+          <w:lang w:val="hu-HU"/>
+        </w:rPr>
+        <w:t>EA</w:t>
+      </w:r>
+      <w:r>
+        <w:rPr>
+          <w:lang w:val="hu-HU"/>
+        </w:rPr>
+        <w:t xml:space="preserve">-ok közül a </w:t>
+      </w:r>
+      <w:r>
+        <w:rPr>
+          <w:i/>
+          <w:iCs/>
+          <w:lang w:val="hu-HU"/>
+        </w:rPr>
+        <w:t>daily-system-nrtr-sl</w:t>
+      </w:r>
+      <w:r>
+        <w:rPr>
+          <w:lang w:val="hu-HU"/>
+        </w:rPr>
+        <w:t xml:space="preserve"> botot tervezem tovább fejleszteni, kicsit a belépési feltételét csiszolni. Valószínűleg ennek egy kissé módosított változata lesz az amit először kipróbálok élőben demó számlán. Alapvetően az adott napi fix órakor való döntést szeretném kicserélni valami „tudományosabb” belépési döntés előidéző trigger-re (pl. mozgó átlagok keresztezése, stb…)</w:t>
+      </w:r>
+      <w:r>
+        <w:rPr>
+          <w:lang w:val="hu-HU"/>
+        </w:rPr>
+        <w:t>.</w:t>
+      </w:r>
+    </w:p>
+    <w:p>
+      <w:pPr>
+        <w:jc w:val="both"/>
+        <w:rPr>
+          <w:lang w:val="hu-HU"/>
+        </w:rPr>
+      </w:pPr>
+      <w:r>
+        <w:rPr>
+          <w:lang w:val="hu-HU"/>
+        </w:rPr>
+        <w:t>Összességében kifejezetten érdekes volt a téma, és élvezetes volt. Szívesen foglalkozom vele továbbra is, vagyis ezzel az iránnyal. Örömmel veszem számításba a javaslatokat, amik arra irányulnak, hogy hogyan lehet egy olyan témát kerekíteni belőle, ami túllép ezen az alapvetően ismerkedős fázison és hosszasabban lehet foglalkozni vele.</w:t>
+      </w:r>
+    </w:p>
+    <w:p>
+      <w:pPr>
+        <w:ind w:left="720" w:hanging="720"/>
+        <w:jc w:val="both"/>
+        <w:rPr>
+          <w:lang w:val="hu-HU"/>
+        </w:rPr>
+      </w:pPr>
       <w:r>
         <w:rPr>
           <w:lang w:val="hu-HU"/>
         </w:rPr>
         <w:t xml:space="preserve"> </w:t>
       </w:r>
-      <w:proofErr w:type="gramStart"/>
-      <w:r>
-        <w:rPr>
-          <w:lang w:val="hu-HU"/>
-        </w:rPr>
-        <w:t xml:space="preserve">d  </w:t>
-      </w:r>
-      <w:proofErr w:type="spellStart"/>
-      <w:r>
-        <w:rPr>
-          <w:lang w:val="hu-HU"/>
-        </w:rPr>
-        <w:t>sd</w:t>
-      </w:r>
-      <w:proofErr w:type="spellEnd"/>
-      <w:proofErr w:type="gramEnd"/>
-      <w:r>
-        <w:rPr>
-          <w:lang w:val="hu-HU"/>
-        </w:rPr>
-        <w:t xml:space="preserve"> ddddddddddddddddddddddddddddddddddddddddddddddddddddddddddddddddddddd </w:t>
-      </w:r>
-      <w:proofErr w:type="spellStart"/>
-      <w:r>
-        <w:rPr>
-          <w:lang w:val="hu-HU"/>
-        </w:rPr>
-        <w:t>ddd</w:t>
-      </w:r>
-      <w:proofErr w:type="spellEnd"/>
-      <w:r>
-        <w:rPr>
-          <w:lang w:val="hu-HU"/>
-        </w:rPr>
-        <w:t xml:space="preserve"> d </w:t>
-      </w:r>
-      <w:proofErr w:type="spellStart"/>
-      <w:r>
-        <w:rPr>
-          <w:lang w:val="hu-HU"/>
-        </w:rPr>
-        <w:t>d</w:t>
-      </w:r>
-      <w:proofErr w:type="spellEnd"/>
-    </w:p>
-    <w:p>
-      <w:pPr>
-        <w:jc w:val="both"/>
-        <w:rPr>
-          <w:lang w:val="hu-HU"/>
-        </w:rPr>
-      </w:pPr>
-      <w:r>
-        <w:rPr>
-          <w:lang w:val="hu-HU"/>
-        </w:rPr>
-        <w:t xml:space="preserve">Az előzőhöz hasonló bot, azonban a </w:t>
-      </w:r>
-      <w:proofErr w:type="spellStart"/>
-      <w:r>
-        <w:rPr>
-          <w:i/>
-          <w:iCs/>
-          <w:lang w:val="hu-HU"/>
-        </w:rPr>
-        <w:t>trailing</w:t>
-      </w:r>
-      <w:proofErr w:type="spellEnd"/>
-      <w:r>
-        <w:rPr>
-          <w:i/>
-          <w:iCs/>
-          <w:lang w:val="hu-HU"/>
-        </w:rPr>
-        <w:t xml:space="preserve"> stop </w:t>
-      </w:r>
-      <w:r>
-        <w:rPr>
-          <w:lang w:val="hu-HU"/>
-        </w:rPr>
-        <w:t xml:space="preserve">az </w:t>
-      </w:r>
-      <w:r>
-        <w:rPr>
-          <w:i/>
-          <w:iCs/>
-          <w:lang w:val="hu-HU"/>
-        </w:rPr>
-        <w:t xml:space="preserve">NRTR </w:t>
-      </w:r>
-      <w:r>
-        <w:rPr>
-          <w:lang w:val="hu-HU"/>
-        </w:rPr>
-        <w:t xml:space="preserve">változatot használja. </w:t>
-      </w:r>
-      <w:r>
-        <w:rPr>
-          <w:lang w:val="hu-HU"/>
-        </w:rPr>
-        <w:t xml:space="preserve"> </w:t>
-      </w:r>
-      <w:r>
-        <w:rPr>
-          <w:lang w:val="hu-HU"/>
-        </w:rPr>
-        <w:t xml:space="preserve">Az implementált </w:t>
-      </w:r>
-      <w:proofErr w:type="spellStart"/>
-      <w:r>
-        <w:rPr>
-          <w:i/>
-          <w:iCs/>
-          <w:lang w:val="hu-HU"/>
-        </w:rPr>
-        <w:t>trailing</w:t>
-      </w:r>
-      <w:proofErr w:type="spellEnd"/>
-      <w:r>
-        <w:rPr>
-          <w:i/>
-          <w:iCs/>
-          <w:lang w:val="hu-HU"/>
-        </w:rPr>
-        <w:t xml:space="preserve"> stop </w:t>
-      </w:r>
-      <w:proofErr w:type="spellStart"/>
-      <w:r>
-        <w:rPr>
-          <w:i/>
-          <w:iCs/>
-          <w:lang w:val="hu-HU"/>
-        </w:rPr>
-        <w:t>loss</w:t>
-      </w:r>
-      <w:proofErr w:type="spellEnd"/>
-      <w:r>
-        <w:rPr>
-          <w:i/>
-          <w:iCs/>
-          <w:lang w:val="hu-HU"/>
-        </w:rPr>
-        <w:t xml:space="preserve"> </w:t>
-      </w:r>
-      <w:r>
-        <w:rPr>
-          <w:lang w:val="hu-HU"/>
-        </w:rPr>
-        <w:t xml:space="preserve">rendszer </w:t>
-      </w:r>
-      <w:r>
-        <w:rPr>
-          <w:i/>
-          <w:iCs/>
-          <w:lang w:val="hu-HU"/>
-        </w:rPr>
-        <w:t xml:space="preserve">SAR </w:t>
-      </w:r>
-      <w:r>
-        <w:rPr>
-          <w:lang w:val="hu-HU"/>
-        </w:rPr>
-        <w:t>alapú változatának segítségével az eredeti alap logikát megtámogatva készült el az adott stratégia. Ez a konkrét döntést nem befolyásolja, azonban a veszteségeket remélhetőleg csökkenti. A beszámoló végén mellékelni fogok pár eredményt, amit visszatesztelés segítségével kaptam és látható lesz, hogy milyen hatással volt az eredeti rendszerre a hozzáadott</w:t>
-      </w:r>
-      <w:r>
-        <w:rPr>
-          <w:i/>
-          <w:iCs/>
-          <w:lang w:val="hu-HU"/>
-        </w:rPr>
-        <w:t xml:space="preserve"> </w:t>
-      </w:r>
-      <w:proofErr w:type="spellStart"/>
-      <w:r>
-        <w:rPr>
-          <w:i/>
-          <w:iCs/>
-          <w:lang w:val="hu-HU"/>
-        </w:rPr>
-        <w:t>trailing</w:t>
-      </w:r>
-      <w:proofErr w:type="spellEnd"/>
-      <w:r>
-        <w:rPr>
-          <w:i/>
-          <w:iCs/>
-          <w:lang w:val="hu-HU"/>
-        </w:rPr>
-        <w:t xml:space="preserve"> stop </w:t>
-      </w:r>
-      <w:proofErr w:type="spellStart"/>
-      <w:r>
-        <w:rPr>
-          <w:i/>
-          <w:iCs/>
-          <w:lang w:val="hu-HU"/>
-        </w:rPr>
-        <w:t>loss</w:t>
-      </w:r>
-      <w:proofErr w:type="spellEnd"/>
-      <w:r>
-        <w:rPr>
-          <w:lang w:val="hu-HU"/>
-        </w:rPr>
-        <w:t xml:space="preserve"> funkcionalitás.</w:t>
-      </w:r>
-    </w:p>
-    <w:p>
-      <w:pPr>
-        <w:ind w:left="720" w:hanging="720"/>
-        <w:jc w:val="both"/>
-        <w:rPr>
-          <w:lang w:val="hu-HU"/>
-        </w:rPr>
-      </w:pPr>
-      <w:proofErr w:type="spellStart"/>
-      <w:r>
-        <w:rPr>
-          <w:lang w:val="hu-HU"/>
-        </w:rPr>
-        <w:t>Ssssssssssss</w:t>
-      </w:r>
-      <w:proofErr w:type="spellEnd"/>
-      <w:r>
-        <w:rPr>
-          <w:lang w:val="hu-HU"/>
-        </w:rPr>
-        <w:t xml:space="preserve"> </w:t>
-      </w:r>
-      <w:proofErr w:type="spellStart"/>
-      <w:r>
-        <w:rPr>
-          <w:lang w:val="hu-HU"/>
-        </w:rPr>
-        <w:t>sssssssssssssss</w:t>
-      </w:r>
-      <w:proofErr w:type="spellEnd"/>
-      <w:r>
-        <w:rPr>
-          <w:lang w:val="hu-HU"/>
-        </w:rPr>
-        <w:t xml:space="preserve"> </w:t>
-      </w:r>
-      <w:proofErr w:type="spellStart"/>
-      <w:r>
-        <w:rPr>
-          <w:lang w:val="hu-HU"/>
-        </w:rPr>
-        <w:t>ssssssssssssssssssssssssssssssss</w:t>
-      </w:r>
-      <w:proofErr w:type="spellEnd"/>
-      <w:r>
-        <w:rPr>
-          <w:lang w:val="hu-HU"/>
-        </w:rPr>
-        <w:t xml:space="preserve"> </w:t>
-      </w:r>
-      <w:proofErr w:type="spellStart"/>
-      <w:r>
-        <w:rPr>
-          <w:lang w:val="hu-HU"/>
-        </w:rPr>
-        <w:t>ssssssssssssssssssssssssssssssss</w:t>
-      </w:r>
-      <w:proofErr w:type="spellEnd"/>
-      <w:r>
-        <w:rPr>
-          <w:lang w:val="hu-HU"/>
-        </w:rPr>
-        <w:t xml:space="preserve"> </w:t>
-      </w:r>
-      <w:proofErr w:type="spellStart"/>
-      <w:r>
-        <w:rPr>
-          <w:lang w:val="hu-HU"/>
-        </w:rPr>
-        <w:t>sssssssssss</w:t>
-      </w:r>
-      <w:proofErr w:type="spellEnd"/>
-      <w:r>
-        <w:rPr>
-          <w:lang w:val="hu-HU"/>
-        </w:rPr>
-        <w:t xml:space="preserve"> </w:t>
-      </w:r>
-      <w:proofErr w:type="spellStart"/>
-      <w:r>
-        <w:rPr>
-          <w:lang w:val="hu-HU"/>
-        </w:rPr>
-        <w:t>ssssssssss</w:t>
-      </w:r>
-      <w:proofErr w:type="spellEnd"/>
-      <w:r>
-        <w:rPr>
-          <w:lang w:val="hu-HU"/>
-        </w:rPr>
-        <w:t xml:space="preserve"> </w:t>
-      </w:r>
     </w:p>
     <w:sectPr>
-      <w:footerReference w:type="default" r:id="rId8"/>
+      <w:footerReference w:type="default" r:id="rId9"/>
       <w:pgSz w:w="12240" w:h="15840"/>
       <w:pgMar w:top="1440" w:right="1440" w:bottom="1440" w:left="1440" w:header="720" w:footer="720" w:gutter="0"/>
       <w:cols w:space="720"/>
@@ -6673,7 +6323,7 @@
 </file>
 
 <file path=customXml/itemProps1.xml><?xml version="1.0" encoding="utf-8"?>
-<ds:datastoreItem xmlns:ds="http://schemas.openxmlformats.org/officeDocument/2006/customXml" ds:itemID="{0658F969-D50A-466B-A3EC-83703DA086B3}">
+<ds:datastoreItem xmlns:ds="http://schemas.openxmlformats.org/officeDocument/2006/customXml" ds:itemID="{7DB9DD54-1063-4A48-996E-D0DDCD0A66DA}">
   <ds:schemaRefs>
     <ds:schemaRef ds:uri="http://schemas.openxmlformats.org/officeDocument/2006/bibliography"/>
   </ds:schemaRefs>

</xml_diff>